<commit_message>
Memoria de cada miembro en pdf
</commit_message>
<xml_diff>
--- a/Documentación del proyecto/Documentación/Memoria de cada miembro/Memoria de cada miembro.docx
+++ b/Documentación del proyecto/Documentación/Memoria de cada miembro/Memoria de cada miembro.docx
@@ -217,7 +217,7 @@
                     </wp:inline>
                   </w:drawing>
                 </mc:Choice>
-                <mc:Fallback xmlns:w16="http://schemas.microsoft.com/office/word/2018/wordml" xmlns:w16cex="http://schemas.microsoft.com/office/word/2018/wordml/cex">
+                <mc:Fallback xmlns:w16cex="http://schemas.microsoft.com/office/word/2018/wordml/cex" xmlns:w16="http://schemas.microsoft.com/office/word/2018/wordml">
                   <w:pict>
                     <v:line w14:anchorId="78680CF0" id="Straight Connector 5" o:spid="_x0000_s1026" alt="text divider" style="flip:y;visibility:visible;mso-wrap-style:square;mso-left-percent:-10001;mso-top-percent:-10001;mso-position-horizontal:absolute;mso-position-horizontal-relative:char;mso-position-vertical:absolute;mso-position-vertical-relative:line;mso-left-percent:-10001;mso-top-percent:-10001" from="0,0" to="469.4pt,0" o:gfxdata="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" strokecolor="white [3212]" strokeweight="6pt">
                       <w10:anchorlock/>
@@ -582,8 +582,13 @@
                               <w:txbxContent>
                                 <w:p>
                                   <w:r>
-                                    <w:t>Santiago Mourenza</w:t>
+                                    <w:t xml:space="preserve">Santiago </w:t>
                                   </w:r>
+                                  <w:proofErr w:type="spellStart"/>
+                                  <w:r>
+                                    <w:t>Mourenza</w:t>
+                                  </w:r>
+                                  <w:proofErr w:type="spellEnd"/>
                                 </w:p>
                                 <w:p>
                                   <w:r>
@@ -621,8 +626,13 @@
                         <w:txbxContent>
                           <w:p>
                             <w:r>
-                              <w:t>Santiago Mourenza</w:t>
+                              <w:t xml:space="preserve">Santiago </w:t>
                             </w:r>
+                            <w:proofErr w:type="spellStart"/>
+                            <w:r>
+                              <w:t>Mourenza</w:t>
+                            </w:r>
+                            <w:proofErr w:type="spellEnd"/>
                           </w:p>
                           <w:p>
                             <w:r>
@@ -795,7 +805,7 @@
               </wp:anchor>
             </w:drawing>
           </mc:Choice>
-          <mc:Fallback xmlns:w16="http://schemas.microsoft.com/office/word/2018/wordml" xmlns:w16cex="http://schemas.microsoft.com/office/word/2018/wordml/cex">
+          <mc:Fallback xmlns:w16cex="http://schemas.microsoft.com/office/word/2018/wordml/cex" xmlns:w16="http://schemas.microsoft.com/office/word/2018/wordml">
             <w:pict>
               <v:rect w14:anchorId="039D82CD" id="Rectangle 2" o:spid="_x0000_s1026" alt="colored rectangle" style="position:absolute;margin-left:-57.6pt;margin-top:162.2pt;width:531.35pt;height:471.25pt;z-index:-251657216;visibility:visible;mso-wrap-style:square;mso-width-percent:0;mso-height-percent:0;mso-wrap-distance-left:9pt;mso-wrap-distance-top:0;mso-wrap-distance-right:9pt;mso-wrap-distance-bottom:0;mso-position-horizontal:absolute;mso-position-horizontal-relative:text;mso-position-vertical:absolute;mso-position-vertical-relative:page;mso-width-percent:0;mso-height-percent:0;mso-width-relative:margin;mso-height-relative:margin;v-text-anchor:middle" o:gfxdata="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" fillcolor="#a4063e [3204]" stroked="f" strokeweight="2pt">
                 <w10:wrap anchory="page"/>
@@ -1289,13 +1299,6 @@
           <w:rFonts w:asciiTheme="minorHAnsi" w:hAnsiTheme="minorHAnsi" w:cstheme="minorHAnsi"/>
           <w:sz w:val="22"/>
         </w:rPr>
-        <w:fldChar w:fldCharType="separate"/>
-      </w:r>
-      <w:r>
-        <w:rPr>
-          <w:rFonts w:cstheme="minorHAnsi"/>
-          <w:sz w:val="24"/>
-        </w:rPr>
         <w:fldChar w:fldCharType="end"/>
       </w:r>
       <w:r>
@@ -2911,17 +2914,7 @@
           <w:szCs w:val="24"/>
           <w:lang w:eastAsia="es-ES"/>
         </w:rPr>
-        <w:t>e</w:t>
-      </w:r>
-      <w:r>
-        <w:rPr>
-          <w:rFonts w:eastAsia="Times New Roman" w:cstheme="minorHAnsi"/>
-          <w:color w:val="000000"/>
-          <w:sz w:val="24"/>
-          <w:szCs w:val="24"/>
-          <w:lang w:eastAsia="es-ES"/>
-        </w:rPr>
-        <w:t>visión</w:t>
+        <w:t>evisión</w:t>
       </w:r>
       <w:r>
         <w:rPr>
@@ -4087,15 +4080,7 @@
           <w:color w:val="FFFFFF" w:themeColor="background1"/>
           <w:sz w:val="32"/>
         </w:rPr>
-        <w:t>A</w:t>
-      </w:r>
-      <w:r>
-        <w:rPr>
-          <w:rFonts w:ascii="Times New Roman" w:hAnsi="Times New Roman"/>
-          <w:color w:val="FFFFFF" w:themeColor="background1"/>
-          <w:sz w:val="32"/>
-        </w:rPr>
-        <w:t>drián Sanjuán</w:t>
+        <w:t>Adrián Sanjuán</w:t>
       </w:r>
     </w:p>
     <w:p>
@@ -4194,17 +4179,7 @@
           <w:szCs w:val="24"/>
           <w:lang w:eastAsia="es-ES"/>
         </w:rPr>
-        <w:t>Formación en Android Studio para el desarrollo de la vist</w:t>
-      </w:r>
-      <w:r>
-        <w:rPr>
-          <w:rFonts w:eastAsia="Times New Roman" w:cstheme="minorHAnsi"/>
-          <w:color w:val="000000"/>
-          <w:sz w:val="24"/>
-          <w:szCs w:val="24"/>
-          <w:lang w:eastAsia="es-ES"/>
-        </w:rPr>
-        <w:t>a</w:t>
+        <w:t>Formación en Android Studio para el desarrollo de la vista</w:t>
       </w:r>
     </w:p>
     <w:p>
@@ -4911,8 +4886,18 @@
           <w:color w:val="FFFFFF" w:themeColor="background1"/>
           <w:sz w:val="32"/>
         </w:rPr>
-        <w:t>Santiago Mourenza</w:t>
-      </w:r>
+        <w:t xml:space="preserve">Santiago </w:t>
+      </w:r>
+      <w:proofErr w:type="spellStart"/>
+      <w:r>
+        <w:rPr>
+          <w:rFonts w:ascii="Times New Roman" w:hAnsi="Times New Roman"/>
+          <w:color w:val="FFFFFF" w:themeColor="background1"/>
+          <w:sz w:val="32"/>
+        </w:rPr>
+        <w:t>Mourenza</w:t>
+      </w:r>
+      <w:proofErr w:type="spellEnd"/>
     </w:p>
     <w:p>
       <w:pPr>
@@ -5745,17 +5730,7 @@
           <w:szCs w:val="24"/>
           <w:lang w:eastAsia="es-ES"/>
         </w:rPr>
-        <w:t xml:space="preserve"> </w:t>
-      </w:r>
-      <w:r>
-        <w:rPr>
-          <w:rFonts w:eastAsia="Times New Roman" w:cstheme="minorHAnsi"/>
-          <w:color w:val="000000"/>
-          <w:sz w:val="24"/>
-          <w:szCs w:val="24"/>
-          <w:lang w:eastAsia="es-ES"/>
-        </w:rPr>
-        <w:t>el desarrollo de APIS para servicios web</w:t>
+        <w:t xml:space="preserve"> el desarrollo de APIS para servicios web</w:t>
       </w:r>
     </w:p>
     <w:p>
@@ -5824,17 +5799,7 @@
           <w:szCs w:val="24"/>
           <w:lang w:eastAsia="es-ES"/>
         </w:rPr>
-        <w:t xml:space="preserve"> y r</w:t>
-      </w:r>
-      <w:r>
-        <w:rPr>
-          <w:rFonts w:eastAsia="Times New Roman" w:cstheme="minorHAnsi"/>
-          <w:color w:val="000000"/>
-          <w:sz w:val="24"/>
-          <w:szCs w:val="24"/>
-          <w:lang w:eastAsia="es-ES"/>
-        </w:rPr>
-        <w:t xml:space="preserve">efactorización del Authentication Service </w:t>
+        <w:t xml:space="preserve"> y refactorización del Authentication Service </w:t>
       </w:r>
       <w:r>
         <w:rPr>
@@ -6433,17 +6398,7 @@
           <w:szCs w:val="24"/>
           <w:lang w:eastAsia="es-ES"/>
         </w:rPr>
-        <w:t xml:space="preserve"> </w:t>
-      </w:r>
-      <w:r>
-        <w:rPr>
-          <w:rFonts w:eastAsia="Times New Roman" w:cstheme="minorHAnsi"/>
-          <w:color w:val="000000"/>
-          <w:sz w:val="24"/>
-          <w:szCs w:val="24"/>
-          <w:lang w:eastAsia="es-ES"/>
-        </w:rPr>
-        <w:t xml:space="preserve">videos de Android Studio </w:t>
+        <w:t xml:space="preserve"> videos de Android Studio </w:t>
       </w:r>
     </w:p>
     <w:p>
@@ -7089,17 +7044,7 @@
           <w:szCs w:val="24"/>
           <w:lang w:eastAsia="es-ES"/>
         </w:rPr>
-        <w:t xml:space="preserve"> videos de </w:t>
-      </w:r>
-      <w:r>
-        <w:rPr>
-          <w:rFonts w:eastAsia="Times New Roman" w:cstheme="minorHAnsi"/>
-          <w:color w:val="000000"/>
-          <w:sz w:val="24"/>
-          <w:szCs w:val="24"/>
-          <w:lang w:eastAsia="es-ES"/>
-        </w:rPr>
-        <w:t>bases de datos</w:t>
+        <w:t xml:space="preserve"> videos de bases de datos</w:t>
       </w:r>
     </w:p>
     <w:p>
@@ -7118,6 +7063,7 @@
           <w:lang w:eastAsia="es-ES"/>
         </w:rPr>
       </w:pPr>
+      <w:bookmarkStart w:id="5" w:name="_GoBack"/>
       <w:r>
         <w:rPr>
           <w:rFonts w:eastAsia="Times New Roman" w:cstheme="minorHAnsi"/>
@@ -7129,6 +7075,7 @@
         <w:t>Formación en videos del lenguaje SQL (comandos, instrucciones)</w:t>
       </w:r>
     </w:p>
+    <w:bookmarkEnd w:id="5"/>
     <w:p>
       <w:pPr>
         <w:pStyle w:val="Prrafodelista"/>
@@ -7153,17 +7100,7 @@
           <w:szCs w:val="24"/>
           <w:lang w:eastAsia="es-ES"/>
         </w:rPr>
-        <w:t xml:space="preserve">Creación de la base de datos </w:t>
-      </w:r>
-      <w:r>
-        <w:rPr>
-          <w:rFonts w:eastAsia="Times New Roman" w:cstheme="minorHAnsi"/>
-          <w:color w:val="000000"/>
-          <w:sz w:val="24"/>
-          <w:szCs w:val="24"/>
-          <w:lang w:eastAsia="es-ES"/>
-        </w:rPr>
-        <w:t xml:space="preserve"> </w:t>
+        <w:t xml:space="preserve">Creación de la base de datos  </w:t>
       </w:r>
     </w:p>
     <w:p>
@@ -7202,7 +7139,93 @@
           <w:szCs w:val="24"/>
           <w:lang w:eastAsia="es-ES"/>
         </w:rPr>
-        <w:t xml:space="preserve"> las clases Migration, Web Service Broker y creación de las clases Object y TransferObject en el servidor</w:t>
+        <w:t xml:space="preserve"> las clases </w:t>
+      </w:r>
+      <w:proofErr w:type="spellStart"/>
+      <w:r>
+        <w:rPr>
+          <w:rFonts w:eastAsia="Times New Roman" w:cstheme="minorHAnsi"/>
+          <w:color w:val="000000"/>
+          <w:sz w:val="24"/>
+          <w:szCs w:val="24"/>
+          <w:lang w:eastAsia="es-ES"/>
+        </w:rPr>
+        <w:t>Migration</w:t>
+      </w:r>
+      <w:proofErr w:type="spellEnd"/>
+      <w:r>
+        <w:rPr>
+          <w:rFonts w:eastAsia="Times New Roman" w:cstheme="minorHAnsi"/>
+          <w:color w:val="000000"/>
+          <w:sz w:val="24"/>
+          <w:szCs w:val="24"/>
+          <w:lang w:eastAsia="es-ES"/>
+        </w:rPr>
+        <w:t xml:space="preserve">, </w:t>
+      </w:r>
+      <w:r>
+        <w:rPr>
+          <w:rFonts w:eastAsia="Times New Roman" w:cstheme="minorHAnsi"/>
+          <w:color w:val="000000"/>
+          <w:sz w:val="24"/>
+          <w:szCs w:val="24"/>
+          <w:lang w:eastAsia="es-ES"/>
+        </w:rPr>
+        <w:t>clases DAO</w:t>
+      </w:r>
+      <w:r>
+        <w:rPr>
+          <w:rFonts w:eastAsia="Times New Roman" w:cstheme="minorHAnsi"/>
+          <w:color w:val="000000"/>
+          <w:sz w:val="24"/>
+          <w:szCs w:val="24"/>
+          <w:lang w:eastAsia="es-ES"/>
+        </w:rPr>
+        <w:t xml:space="preserve"> y creación de las clases </w:t>
+      </w:r>
+      <w:proofErr w:type="spellStart"/>
+      <w:r>
+        <w:rPr>
+          <w:rFonts w:eastAsia="Times New Roman" w:cstheme="minorHAnsi"/>
+          <w:color w:val="000000"/>
+          <w:sz w:val="24"/>
+          <w:szCs w:val="24"/>
+          <w:lang w:eastAsia="es-ES"/>
+        </w:rPr>
+        <w:t>Object</w:t>
+      </w:r>
+      <w:proofErr w:type="spellEnd"/>
+      <w:r>
+        <w:rPr>
+          <w:rFonts w:eastAsia="Times New Roman" w:cstheme="minorHAnsi"/>
+          <w:color w:val="000000"/>
+          <w:sz w:val="24"/>
+          <w:szCs w:val="24"/>
+          <w:lang w:eastAsia="es-ES"/>
+        </w:rPr>
+        <w:t xml:space="preserve"> y </w:t>
+      </w:r>
+      <w:proofErr w:type="spellStart"/>
+      <w:r>
+        <w:rPr>
+          <w:rFonts w:eastAsia="Times New Roman" w:cstheme="minorHAnsi"/>
+          <w:color w:val="000000"/>
+          <w:sz w:val="24"/>
+          <w:szCs w:val="24"/>
+          <w:lang w:eastAsia="es-ES"/>
+        </w:rPr>
+        <w:t>TransferObject</w:t>
+      </w:r>
+      <w:proofErr w:type="spellEnd"/>
+      <w:r>
+        <w:rPr>
+          <w:rFonts w:eastAsia="Times New Roman" w:cstheme="minorHAnsi"/>
+          <w:color w:val="000000"/>
+          <w:sz w:val="24"/>
+          <w:szCs w:val="24"/>
+          <w:lang w:eastAsia="es-ES"/>
+        </w:rPr>
+        <w:t xml:space="preserve"> en el servidor</w:t>
       </w:r>
     </w:p>
     <w:p>
@@ -7310,10 +7333,30 @@
           <w:szCs w:val="24"/>
           <w:lang w:eastAsia="es-ES"/>
         </w:rPr>
-        <w:t>Realización de la memoria de arquitectura (explicación en la memoria de la arquitectura de las clases que implementan el patrón DAO, clases Migration…)</w:t>
-      </w:r>
-      <w:bookmarkStart w:id="5" w:name="_GoBack"/>
-      <w:bookmarkEnd w:id="5"/>
+        <w:t xml:space="preserve">Realización de la memoria de arquitectura (explicación en la memoria de la arquitectura de las clases que implementan el patrón DAO, clases </w:t>
+      </w:r>
+      <w:proofErr w:type="spellStart"/>
+      <w:r>
+        <w:rPr>
+          <w:rFonts w:eastAsia="Times New Roman" w:cstheme="minorHAnsi"/>
+          <w:color w:val="000000"/>
+          <w:sz w:val="24"/>
+          <w:szCs w:val="24"/>
+          <w:lang w:eastAsia="es-ES"/>
+        </w:rPr>
+        <w:t>Migration</w:t>
+      </w:r>
+      <w:proofErr w:type="spellEnd"/>
+      <w:r>
+        <w:rPr>
+          <w:rFonts w:eastAsia="Times New Roman" w:cstheme="minorHAnsi"/>
+          <w:color w:val="000000"/>
+          <w:sz w:val="24"/>
+          <w:szCs w:val="24"/>
+          <w:lang w:eastAsia="es-ES"/>
+        </w:rPr>
+        <w:t>…)</w:t>
+      </w:r>
     </w:p>
     <w:sectPr>
       <w:headerReference w:type="default" r:id="rId10"/>
@@ -7795,7 +7838,7 @@
                   </wp:anchor>
                 </w:drawing>
               </mc:Choice>
-              <mc:Fallback xmlns:w16="http://schemas.microsoft.com/office/word/2018/wordml" xmlns:w16cex="http://schemas.microsoft.com/office/word/2018/wordml/cex">
+              <mc:Fallback xmlns:w16cex="http://schemas.microsoft.com/office/word/2018/wordml/cex" xmlns:w16="http://schemas.microsoft.com/office/word/2018/wordml">
                 <w:pict>
                   <v:rect w14:anchorId="09F694AA" id="Rectángulo 27" o:spid="_x0000_s1026" style="position:absolute;margin-left:585.4pt;margin-top:.35pt;width:25.5pt;height:755.15pt;z-index:251659264;visibility:visible;mso-wrap-style:square;mso-width-percent:0;mso-height-percent:0;mso-wrap-distance-left:9pt;mso-wrap-distance-top:0;mso-wrap-distance-right:9pt;mso-wrap-distance-bottom:0;mso-position-horizontal:absolute;mso-position-horizontal-relative:text;mso-position-vertical:absolute;mso-position-vertical-relative:text;mso-width-percent:0;mso-height-percent:0;mso-width-relative:margin;mso-height-relative:margin;v-text-anchor:middle" o:gfxdata="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" fillcolor="#a4063e [3204]" strokecolor="#51031e [1604]" strokeweight="2pt"/>
                 </w:pict>
@@ -13157,6 +13200,7 @@
     <w:lsdException w:name="HTML Sample" w:semiHidden="1" w:unhideWhenUsed="1"/>
     <w:lsdException w:name="HTML Typewriter" w:semiHidden="1" w:unhideWhenUsed="1"/>
     <w:lsdException w:name="HTML Variable" w:semiHidden="1" w:unhideWhenUsed="1"/>
+    <w:lsdException w:name="Normal Table" w:semiHidden="1" w:unhideWhenUsed="1"/>
     <w:lsdException w:name="annotation subject" w:semiHidden="1" w:unhideWhenUsed="1"/>
     <w:lsdException w:name="No List" w:semiHidden="1" w:unhideWhenUsed="1"/>
     <w:lsdException w:name="Outline List 1" w:semiHidden="1" w:unhideWhenUsed="1"/>
@@ -13203,8 +13247,10 @@
     <w:lsdException w:name="Table Subtle 2" w:semiHidden="1" w:unhideWhenUsed="1"/>
     <w:lsdException w:name="Table Web 1" w:semiHidden="1" w:unhideWhenUsed="1"/>
     <w:lsdException w:name="Table Web 2" w:semiHidden="1" w:unhideWhenUsed="1"/>
+    <w:lsdException w:name="Table Web 3" w:semiHidden="1" w:unhideWhenUsed="1"/>
     <w:lsdException w:name="Balloon Text" w:semiHidden="1" w:unhideWhenUsed="1"/>
     <w:lsdException w:name="Table Grid" w:uiPriority="39"/>
+    <w:lsdException w:name="Table Theme" w:semiHidden="1" w:unhideWhenUsed="1"/>
     <w:lsdException w:name="Placeholder Text" w:semiHidden="1"/>
     <w:lsdException w:name="No Spacing" w:semiHidden="1" w:uiPriority="1" w:unhideWhenUsed="1" w:qFormat="1"/>
     <w:lsdException w:name="Light Shading" w:uiPriority="60"/>
@@ -17688,7 +17734,7 @@
 </file>
 
 <file path=customXml/itemProps1.xml><?xml version="1.0" encoding="utf-8"?>
-<ds:datastoreItem xmlns:ds="http://schemas.openxmlformats.org/officeDocument/2006/customXml" ds:itemID="{D41DC994-BBD3-443D-85C9-B652E293EF55}">
+<ds:datastoreItem xmlns:ds="http://schemas.openxmlformats.org/officeDocument/2006/customXml" ds:itemID="{03F41C03-7E37-4286-A378-F24776F7FEA8}">
   <ds:schemaRefs>
     <ds:schemaRef ds:uri="http://schemas.openxmlformats.org/officeDocument/2006/bibliography"/>
   </ds:schemaRefs>

</xml_diff>

<commit_message>
Cambios memoria de cada miembro
</commit_message>
<xml_diff>
--- a/Documentación del proyecto/Documentación/Memoria de cada miembro/Memoria de cada miembro.docx
+++ b/Documentación del proyecto/Documentación/Memoria de cada miembro/Memoria de cada miembro.docx
@@ -582,13 +582,8 @@
                               <w:txbxContent>
                                 <w:p>
                                   <w:r>
-                                    <w:t xml:space="preserve">Santiago </w:t>
+                                    <w:t>Santiago Mourenza</w:t>
                                   </w:r>
-                                  <w:proofErr w:type="spellStart"/>
-                                  <w:r>
-                                    <w:t>Mourenza</w:t>
-                                  </w:r>
-                                  <w:proofErr w:type="spellEnd"/>
                                 </w:p>
                                 <w:p>
                                   <w:r>
@@ -626,13 +621,8 @@
                         <w:txbxContent>
                           <w:p>
                             <w:r>
-                              <w:t xml:space="preserve">Santiago </w:t>
+                              <w:t>Santiago Mourenza</w:t>
                             </w:r>
-                            <w:proofErr w:type="spellStart"/>
-                            <w:r>
-                              <w:t>Mourenza</w:t>
-                            </w:r>
-                            <w:proofErr w:type="spellEnd"/>
                           </w:p>
                           <w:p>
                             <w:r>
@@ -968,7 +958,7 @@
         </w:rPr>
         <w:fldChar w:fldCharType="separate"/>
       </w:r>
-      <w:hyperlink w:anchor="_Toc41601322" w:history="1">
+      <w:hyperlink w:anchor="_Toc41648963" w:history="1">
         <w:r>
           <w:rPr>
             <w:rStyle w:val="Hipervnculo"/>
@@ -1004,7 +994,7 @@
           <w:rPr>
             <w:webHidden/>
           </w:rPr>
-          <w:instrText xml:space="preserve"> PAGEREF _Toc41601322 \h </w:instrText>
+          <w:instrText xml:space="preserve"> PAGEREF _Toc41648963 \h </w:instrText>
         </w:r>
         <w:r>
           <w:rPr>
@@ -1039,7 +1029,7 @@
           <w:noProof/>
         </w:rPr>
       </w:pPr>
-      <w:hyperlink w:anchor="_Toc41601323" w:history="1">
+      <w:hyperlink w:anchor="_Toc41648964" w:history="1">
         <w:r>
           <w:rPr>
             <w:rStyle w:val="Hipervnculo"/>
@@ -1082,7 +1072,7 @@
             <w:noProof/>
             <w:webHidden/>
           </w:rPr>
-          <w:instrText xml:space="preserve"> PAGEREF _Toc41601323 \h </w:instrText>
+          <w:instrText xml:space="preserve"> PAGEREF _Toc41648964 \h </w:instrText>
         </w:r>
         <w:r>
           <w:rPr>
@@ -1115,13 +1105,95 @@
     </w:p>
     <w:p>
       <w:pPr>
+        <w:pStyle w:val="TDC2"/>
+        <w:rPr>
+          <w:rFonts w:cstheme="minorBidi"/>
+          <w:noProof/>
+        </w:rPr>
+      </w:pPr>
+      <w:hyperlink w:anchor="_Toc41648965" w:history="1">
+        <w:r>
+          <w:rPr>
+            <w:rStyle w:val="Hipervnculo"/>
+            <w:rFonts w:ascii="Times New Roman" w:hAnsi="Times New Roman"/>
+            <w:noProof/>
+          </w:rPr>
+          <w:t>1.2</w:t>
+        </w:r>
+        <w:r>
+          <w:rPr>
+            <w:rFonts w:cstheme="minorBidi"/>
+            <w:noProof/>
+          </w:rPr>
+          <w:tab/>
+        </w:r>
+        <w:r>
+          <w:rPr>
+            <w:rStyle w:val="Hipervnculo"/>
+            <w:rFonts w:ascii="Times New Roman" w:hAnsi="Times New Roman"/>
+            <w:noProof/>
+          </w:rPr>
+          <w:t>Clarificaciones</w:t>
+        </w:r>
+        <w:r>
+          <w:rPr>
+            <w:noProof/>
+            <w:webHidden/>
+          </w:rPr>
+          <w:tab/>
+        </w:r>
+        <w:r>
+          <w:rPr>
+            <w:noProof/>
+            <w:webHidden/>
+          </w:rPr>
+          <w:fldChar w:fldCharType="begin"/>
+        </w:r>
+        <w:r>
+          <w:rPr>
+            <w:noProof/>
+            <w:webHidden/>
+          </w:rPr>
+          <w:instrText xml:space="preserve"> PAGEREF _Toc41648965 \h </w:instrText>
+        </w:r>
+        <w:r>
+          <w:rPr>
+            <w:noProof/>
+            <w:webHidden/>
+          </w:rPr>
+        </w:r>
+        <w:r>
+          <w:rPr>
+            <w:noProof/>
+            <w:webHidden/>
+          </w:rPr>
+          <w:fldChar w:fldCharType="separate"/>
+        </w:r>
+        <w:r>
+          <w:rPr>
+            <w:noProof/>
+            <w:webHidden/>
+          </w:rPr>
+          <w:t>3</w:t>
+        </w:r>
+        <w:r>
+          <w:rPr>
+            <w:noProof/>
+            <w:webHidden/>
+          </w:rPr>
+          <w:fldChar w:fldCharType="end"/>
+        </w:r>
+      </w:hyperlink>
+    </w:p>
+    <w:p>
+      <w:pPr>
         <w:pStyle w:val="TDC1"/>
         <w:rPr>
           <w:rFonts w:asciiTheme="minorHAnsi" w:hAnsiTheme="minorHAnsi" w:cstheme="minorBidi"/>
           <w:sz w:val="22"/>
         </w:rPr>
       </w:pPr>
-      <w:hyperlink w:anchor="_Toc41601324" w:history="1">
+      <w:hyperlink w:anchor="_Toc41648966" w:history="1">
         <w:r>
           <w:rPr>
             <w:rStyle w:val="Hipervnculo"/>
@@ -1157,7 +1229,7 @@
           <w:rPr>
             <w:webHidden/>
           </w:rPr>
-          <w:instrText xml:space="preserve"> PAGEREF _Toc41601324 \h </w:instrText>
+          <w:instrText xml:space="preserve"> PAGEREF _Toc41648966 \h </w:instrText>
         </w:r>
         <w:r>
           <w:rPr>
@@ -1192,7 +1264,7 @@
           <w:noProof/>
         </w:rPr>
       </w:pPr>
-      <w:hyperlink w:anchor="_Toc41601325" w:history="1">
+      <w:hyperlink w:anchor="_Toc41648967" w:history="1">
         <w:r>
           <w:rPr>
             <w:rStyle w:val="Hipervnculo"/>
@@ -1235,7 +1307,7 @@
             <w:noProof/>
             <w:webHidden/>
           </w:rPr>
-          <w:instrText xml:space="preserve"> PAGEREF _Toc41601325 \h </w:instrText>
+          <w:instrText xml:space="preserve"> PAGEREF _Toc41648967 \h </w:instrText>
         </w:r>
         <w:r>
           <w:rPr>
@@ -1268,6 +1340,542 @@
     </w:p>
     <w:p>
       <w:pPr>
+        <w:pStyle w:val="TDC2"/>
+        <w:rPr>
+          <w:rFonts w:cstheme="minorBidi"/>
+          <w:noProof/>
+        </w:rPr>
+      </w:pPr>
+      <w:hyperlink w:anchor="_Toc41648968" w:history="1">
+        <w:r>
+          <w:rPr>
+            <w:rStyle w:val="Hipervnculo"/>
+            <w:rFonts w:ascii="Times New Roman" w:hAnsi="Times New Roman"/>
+            <w:noProof/>
+          </w:rPr>
+          <w:t>Pedro Palacios</w:t>
+        </w:r>
+        <w:r>
+          <w:rPr>
+            <w:noProof/>
+            <w:webHidden/>
+          </w:rPr>
+          <w:tab/>
+        </w:r>
+        <w:r>
+          <w:rPr>
+            <w:noProof/>
+            <w:webHidden/>
+          </w:rPr>
+          <w:fldChar w:fldCharType="begin"/>
+        </w:r>
+        <w:r>
+          <w:rPr>
+            <w:noProof/>
+            <w:webHidden/>
+          </w:rPr>
+          <w:instrText xml:space="preserve"> PAGEREF _Toc41648968 \h </w:instrText>
+        </w:r>
+        <w:r>
+          <w:rPr>
+            <w:noProof/>
+            <w:webHidden/>
+          </w:rPr>
+        </w:r>
+        <w:r>
+          <w:rPr>
+            <w:noProof/>
+            <w:webHidden/>
+          </w:rPr>
+          <w:fldChar w:fldCharType="separate"/>
+        </w:r>
+        <w:r>
+          <w:rPr>
+            <w:noProof/>
+            <w:webHidden/>
+          </w:rPr>
+          <w:t>4</w:t>
+        </w:r>
+        <w:r>
+          <w:rPr>
+            <w:noProof/>
+            <w:webHidden/>
+          </w:rPr>
+          <w:fldChar w:fldCharType="end"/>
+        </w:r>
+      </w:hyperlink>
+    </w:p>
+    <w:p>
+      <w:pPr>
+        <w:pStyle w:val="TDC2"/>
+        <w:rPr>
+          <w:rFonts w:cstheme="minorBidi"/>
+          <w:noProof/>
+        </w:rPr>
+      </w:pPr>
+      <w:hyperlink w:anchor="_Toc41648969" w:history="1">
+        <w:r>
+          <w:rPr>
+            <w:rStyle w:val="Hipervnculo"/>
+            <w:rFonts w:ascii="Times New Roman" w:hAnsi="Times New Roman"/>
+            <w:noProof/>
+          </w:rPr>
+          <w:t>Juan Carlos Llamas</w:t>
+        </w:r>
+        <w:r>
+          <w:rPr>
+            <w:noProof/>
+            <w:webHidden/>
+          </w:rPr>
+          <w:tab/>
+        </w:r>
+        <w:r>
+          <w:rPr>
+            <w:noProof/>
+            <w:webHidden/>
+          </w:rPr>
+          <w:fldChar w:fldCharType="begin"/>
+        </w:r>
+        <w:r>
+          <w:rPr>
+            <w:noProof/>
+            <w:webHidden/>
+          </w:rPr>
+          <w:instrText xml:space="preserve"> PAGEREF _Toc41648969 \h </w:instrText>
+        </w:r>
+        <w:r>
+          <w:rPr>
+            <w:noProof/>
+            <w:webHidden/>
+          </w:rPr>
+        </w:r>
+        <w:r>
+          <w:rPr>
+            <w:noProof/>
+            <w:webHidden/>
+          </w:rPr>
+          <w:fldChar w:fldCharType="separate"/>
+        </w:r>
+        <w:r>
+          <w:rPr>
+            <w:noProof/>
+            <w:webHidden/>
+          </w:rPr>
+          <w:t>5</w:t>
+        </w:r>
+        <w:r>
+          <w:rPr>
+            <w:noProof/>
+            <w:webHidden/>
+          </w:rPr>
+          <w:fldChar w:fldCharType="end"/>
+        </w:r>
+      </w:hyperlink>
+    </w:p>
+    <w:p>
+      <w:pPr>
+        <w:pStyle w:val="TDC2"/>
+        <w:rPr>
+          <w:rFonts w:cstheme="minorBidi"/>
+          <w:noProof/>
+        </w:rPr>
+      </w:pPr>
+      <w:hyperlink w:anchor="_Toc41648970" w:history="1">
+        <w:r>
+          <w:rPr>
+            <w:rStyle w:val="Hipervnculo"/>
+            <w:rFonts w:ascii="Times New Roman" w:hAnsi="Times New Roman"/>
+            <w:noProof/>
+          </w:rPr>
+          <w:t>Alberto Almagro</w:t>
+        </w:r>
+        <w:r>
+          <w:rPr>
+            <w:noProof/>
+            <w:webHidden/>
+          </w:rPr>
+          <w:tab/>
+        </w:r>
+        <w:r>
+          <w:rPr>
+            <w:noProof/>
+            <w:webHidden/>
+          </w:rPr>
+          <w:fldChar w:fldCharType="begin"/>
+        </w:r>
+        <w:r>
+          <w:rPr>
+            <w:noProof/>
+            <w:webHidden/>
+          </w:rPr>
+          <w:instrText xml:space="preserve"> PAGEREF _Toc41648970 \h </w:instrText>
+        </w:r>
+        <w:r>
+          <w:rPr>
+            <w:noProof/>
+            <w:webHidden/>
+          </w:rPr>
+        </w:r>
+        <w:r>
+          <w:rPr>
+            <w:noProof/>
+            <w:webHidden/>
+          </w:rPr>
+          <w:fldChar w:fldCharType="separate"/>
+        </w:r>
+        <w:r>
+          <w:rPr>
+            <w:noProof/>
+            <w:webHidden/>
+          </w:rPr>
+          <w:t>6</w:t>
+        </w:r>
+        <w:r>
+          <w:rPr>
+            <w:noProof/>
+            <w:webHidden/>
+          </w:rPr>
+          <w:fldChar w:fldCharType="end"/>
+        </w:r>
+      </w:hyperlink>
+    </w:p>
+    <w:p>
+      <w:pPr>
+        <w:pStyle w:val="TDC2"/>
+        <w:rPr>
+          <w:rFonts w:cstheme="minorBidi"/>
+          <w:noProof/>
+        </w:rPr>
+      </w:pPr>
+      <w:hyperlink w:anchor="_Toc41648971" w:history="1">
+        <w:r>
+          <w:rPr>
+            <w:rStyle w:val="Hipervnculo"/>
+            <w:rFonts w:ascii="Times New Roman" w:hAnsi="Times New Roman"/>
+            <w:noProof/>
+          </w:rPr>
+          <w:t>Adrián Sanjuán</w:t>
+        </w:r>
+        <w:r>
+          <w:rPr>
+            <w:noProof/>
+            <w:webHidden/>
+          </w:rPr>
+          <w:tab/>
+        </w:r>
+        <w:r>
+          <w:rPr>
+            <w:noProof/>
+            <w:webHidden/>
+          </w:rPr>
+          <w:fldChar w:fldCharType="begin"/>
+        </w:r>
+        <w:r>
+          <w:rPr>
+            <w:noProof/>
+            <w:webHidden/>
+          </w:rPr>
+          <w:instrText xml:space="preserve"> PAGEREF _Toc41648971 \h </w:instrText>
+        </w:r>
+        <w:r>
+          <w:rPr>
+            <w:noProof/>
+            <w:webHidden/>
+          </w:rPr>
+        </w:r>
+        <w:r>
+          <w:rPr>
+            <w:noProof/>
+            <w:webHidden/>
+          </w:rPr>
+          <w:fldChar w:fldCharType="separate"/>
+        </w:r>
+        <w:r>
+          <w:rPr>
+            <w:noProof/>
+            <w:webHidden/>
+          </w:rPr>
+          <w:t>7</w:t>
+        </w:r>
+        <w:r>
+          <w:rPr>
+            <w:noProof/>
+            <w:webHidden/>
+          </w:rPr>
+          <w:fldChar w:fldCharType="end"/>
+        </w:r>
+      </w:hyperlink>
+    </w:p>
+    <w:p>
+      <w:pPr>
+        <w:pStyle w:val="TDC2"/>
+        <w:rPr>
+          <w:rFonts w:cstheme="minorBidi"/>
+          <w:noProof/>
+        </w:rPr>
+      </w:pPr>
+      <w:hyperlink w:anchor="_Toc41648972" w:history="1">
+        <w:r>
+          <w:rPr>
+            <w:rStyle w:val="Hipervnculo"/>
+            <w:rFonts w:ascii="Times New Roman" w:hAnsi="Times New Roman"/>
+            <w:noProof/>
+          </w:rPr>
+          <w:t>Santiago Mourenza</w:t>
+        </w:r>
+        <w:r>
+          <w:rPr>
+            <w:noProof/>
+            <w:webHidden/>
+          </w:rPr>
+          <w:tab/>
+        </w:r>
+        <w:r>
+          <w:rPr>
+            <w:noProof/>
+            <w:webHidden/>
+          </w:rPr>
+          <w:fldChar w:fldCharType="begin"/>
+        </w:r>
+        <w:r>
+          <w:rPr>
+            <w:noProof/>
+            <w:webHidden/>
+          </w:rPr>
+          <w:instrText xml:space="preserve"> PAGEREF _Toc41648972 \h </w:instrText>
+        </w:r>
+        <w:r>
+          <w:rPr>
+            <w:noProof/>
+            <w:webHidden/>
+          </w:rPr>
+        </w:r>
+        <w:r>
+          <w:rPr>
+            <w:noProof/>
+            <w:webHidden/>
+          </w:rPr>
+          <w:fldChar w:fldCharType="separate"/>
+        </w:r>
+        <w:r>
+          <w:rPr>
+            <w:noProof/>
+            <w:webHidden/>
+          </w:rPr>
+          <w:t>8</w:t>
+        </w:r>
+        <w:r>
+          <w:rPr>
+            <w:noProof/>
+            <w:webHidden/>
+          </w:rPr>
+          <w:fldChar w:fldCharType="end"/>
+        </w:r>
+      </w:hyperlink>
+    </w:p>
+    <w:p>
+      <w:pPr>
+        <w:pStyle w:val="TDC2"/>
+        <w:rPr>
+          <w:rFonts w:cstheme="minorBidi"/>
+          <w:noProof/>
+        </w:rPr>
+      </w:pPr>
+      <w:hyperlink w:anchor="_Toc41648973" w:history="1">
+        <w:r>
+          <w:rPr>
+            <w:rStyle w:val="Hipervnculo"/>
+            <w:rFonts w:ascii="Times New Roman" w:hAnsi="Times New Roman"/>
+            <w:noProof/>
+          </w:rPr>
+          <w:t>Jaime Martínez</w:t>
+        </w:r>
+        <w:r>
+          <w:rPr>
+            <w:noProof/>
+            <w:webHidden/>
+          </w:rPr>
+          <w:tab/>
+        </w:r>
+        <w:r>
+          <w:rPr>
+            <w:noProof/>
+            <w:webHidden/>
+          </w:rPr>
+          <w:fldChar w:fldCharType="begin"/>
+        </w:r>
+        <w:r>
+          <w:rPr>
+            <w:noProof/>
+            <w:webHidden/>
+          </w:rPr>
+          <w:instrText xml:space="preserve"> PAGEREF _Toc41648973 \h </w:instrText>
+        </w:r>
+        <w:r>
+          <w:rPr>
+            <w:noProof/>
+            <w:webHidden/>
+          </w:rPr>
+        </w:r>
+        <w:r>
+          <w:rPr>
+            <w:noProof/>
+            <w:webHidden/>
+          </w:rPr>
+          <w:fldChar w:fldCharType="separate"/>
+        </w:r>
+        <w:r>
+          <w:rPr>
+            <w:noProof/>
+            <w:webHidden/>
+          </w:rPr>
+          <w:t>9</w:t>
+        </w:r>
+        <w:r>
+          <w:rPr>
+            <w:noProof/>
+            <w:webHidden/>
+          </w:rPr>
+          <w:fldChar w:fldCharType="end"/>
+        </w:r>
+      </w:hyperlink>
+    </w:p>
+    <w:p>
+      <w:pPr>
+        <w:pStyle w:val="TDC2"/>
+        <w:rPr>
+          <w:rFonts w:cstheme="minorBidi"/>
+          <w:noProof/>
+        </w:rPr>
+      </w:pPr>
+      <w:hyperlink w:anchor="_Toc41648974" w:history="1">
+        <w:r>
+          <w:rPr>
+            <w:rStyle w:val="Hipervnculo"/>
+            <w:rFonts w:ascii="Times New Roman" w:hAnsi="Times New Roman"/>
+            <w:noProof/>
+          </w:rPr>
+          <w:t>Rubén Gómez</w:t>
+        </w:r>
+        <w:r>
+          <w:rPr>
+            <w:noProof/>
+            <w:webHidden/>
+          </w:rPr>
+          <w:tab/>
+        </w:r>
+        <w:r>
+          <w:rPr>
+            <w:noProof/>
+            <w:webHidden/>
+          </w:rPr>
+          <w:fldChar w:fldCharType="begin"/>
+        </w:r>
+        <w:r>
+          <w:rPr>
+            <w:noProof/>
+            <w:webHidden/>
+          </w:rPr>
+          <w:instrText xml:space="preserve"> PAGEREF _Toc41648974 \h </w:instrText>
+        </w:r>
+        <w:r>
+          <w:rPr>
+            <w:noProof/>
+            <w:webHidden/>
+          </w:rPr>
+        </w:r>
+        <w:r>
+          <w:rPr>
+            <w:noProof/>
+            <w:webHidden/>
+          </w:rPr>
+          <w:fldChar w:fldCharType="separate"/>
+        </w:r>
+        <w:r>
+          <w:rPr>
+            <w:noProof/>
+            <w:webHidden/>
+          </w:rPr>
+          <w:t>10</w:t>
+        </w:r>
+        <w:r>
+          <w:rPr>
+            <w:noProof/>
+            <w:webHidden/>
+          </w:rPr>
+          <w:fldChar w:fldCharType="end"/>
+        </w:r>
+      </w:hyperlink>
+    </w:p>
+    <w:p>
+      <w:pPr>
+        <w:pStyle w:val="TDC2"/>
+        <w:rPr>
+          <w:rFonts w:cstheme="minorBidi"/>
+          <w:noProof/>
+        </w:rPr>
+      </w:pPr>
+      <w:hyperlink w:anchor="_Toc41648975" w:history="1">
+        <w:r>
+          <w:rPr>
+            <w:rStyle w:val="Hipervnculo"/>
+            <w:rFonts w:ascii="Times New Roman" w:hAnsi="Times New Roman"/>
+            <w:noProof/>
+          </w:rPr>
+          <w:t>Pablo Torre</w:t>
+        </w:r>
+        <w:r>
+          <w:rPr>
+            <w:noProof/>
+            <w:webHidden/>
+          </w:rPr>
+          <w:tab/>
+        </w:r>
+        <w:r>
+          <w:rPr>
+            <w:noProof/>
+            <w:webHidden/>
+          </w:rPr>
+          <w:fldChar w:fldCharType="begin"/>
+        </w:r>
+        <w:r>
+          <w:rPr>
+            <w:noProof/>
+            <w:webHidden/>
+          </w:rPr>
+          <w:instrText xml:space="preserve"> PAGEREF _Toc41648975 \h </w:instrText>
+        </w:r>
+        <w:r>
+          <w:rPr>
+            <w:noProof/>
+            <w:webHidden/>
+          </w:rPr>
+        </w:r>
+        <w:r>
+          <w:rPr>
+            <w:noProof/>
+            <w:webHidden/>
+          </w:rPr>
+          <w:fldChar w:fldCharType="separate"/>
+        </w:r>
+        <w:r>
+          <w:rPr>
+            <w:noProof/>
+            <w:webHidden/>
+          </w:rPr>
+          <w:t>11</w:t>
+        </w:r>
+        <w:r>
+          <w:rPr>
+            <w:noProof/>
+            <w:webHidden/>
+          </w:rPr>
+          <w:fldChar w:fldCharType="end"/>
+        </w:r>
+      </w:hyperlink>
+    </w:p>
+    <w:p>
+      <w:pPr>
         <w:pStyle w:val="TDC1"/>
         <w:rPr>
           <w:rFonts w:cstheme="minorBidi"/>
@@ -1376,7 +1984,7 @@
           <w:u w:val="single"/>
         </w:rPr>
       </w:pPr>
-      <w:bookmarkStart w:id="1" w:name="_Toc41601322"/>
+      <w:bookmarkStart w:id="1" w:name="_Toc41648963"/>
       <w:r>
         <w:rPr>
           <w:rFonts w:ascii="Times New Roman" w:hAnsi="Times New Roman"/>
@@ -1422,7 +2030,7 @@
           <w:sz w:val="32"/>
         </w:rPr>
       </w:pPr>
-      <w:bookmarkStart w:id="2" w:name="_Toc41601323"/>
+      <w:bookmarkStart w:id="2" w:name="_Toc41648964"/>
       <w:r>
         <w:rPr>
           <w:rFonts w:ascii="Times New Roman" w:hAnsi="Times New Roman"/>
@@ -1520,389 +2128,6 @@
           <w:sz w:val="25"/>
           <w:szCs w:val="25"/>
           <w:lang w:eastAsia="es-ES"/>
-        </w:rPr>
-      </w:pPr>
-    </w:p>
-    <w:p>
-      <w:pPr>
-        <w:jc w:val="both"/>
-        <w:rPr>
-          <w:rFonts w:eastAsia="Times New Roman" w:cstheme="minorHAnsi"/>
-          <w:color w:val="000000"/>
-          <w:sz w:val="25"/>
-          <w:szCs w:val="25"/>
-          <w:lang w:eastAsia="es-ES"/>
-        </w:rPr>
-      </w:pPr>
-    </w:p>
-    <w:p>
-      <w:pPr>
-        <w:jc w:val="both"/>
-        <w:rPr>
-          <w:rFonts w:eastAsia="Times New Roman" w:cstheme="minorHAnsi"/>
-          <w:color w:val="000000"/>
-          <w:sz w:val="25"/>
-          <w:szCs w:val="25"/>
-          <w:lang w:eastAsia="es-ES"/>
-        </w:rPr>
-      </w:pPr>
-    </w:p>
-    <w:p>
-      <w:pPr>
-        <w:jc w:val="both"/>
-        <w:rPr>
-          <w:rFonts w:eastAsia="Times New Roman" w:cstheme="minorHAnsi"/>
-          <w:color w:val="000000"/>
-          <w:sz w:val="25"/>
-          <w:szCs w:val="25"/>
-          <w:lang w:eastAsia="es-ES"/>
-        </w:rPr>
-      </w:pPr>
-    </w:p>
-    <w:p>
-      <w:pPr>
-        <w:jc w:val="both"/>
-        <w:rPr>
-          <w:rFonts w:eastAsia="Times New Roman" w:cstheme="minorHAnsi"/>
-          <w:color w:val="000000"/>
-          <w:sz w:val="25"/>
-          <w:szCs w:val="25"/>
-          <w:lang w:eastAsia="es-ES"/>
-        </w:rPr>
-      </w:pPr>
-    </w:p>
-    <w:p>
-      <w:pPr>
-        <w:jc w:val="both"/>
-        <w:rPr>
-          <w:rFonts w:eastAsia="Times New Roman" w:cstheme="minorHAnsi"/>
-          <w:color w:val="000000"/>
-          <w:sz w:val="25"/>
-          <w:szCs w:val="25"/>
-          <w:lang w:eastAsia="es-ES"/>
-        </w:rPr>
-      </w:pPr>
-    </w:p>
-    <w:p>
-      <w:pPr>
-        <w:jc w:val="both"/>
-        <w:rPr>
-          <w:rFonts w:eastAsia="Times New Roman" w:cstheme="minorHAnsi"/>
-          <w:color w:val="000000"/>
-          <w:sz w:val="25"/>
-          <w:szCs w:val="25"/>
-          <w:lang w:eastAsia="es-ES"/>
-        </w:rPr>
-      </w:pPr>
-    </w:p>
-    <w:p>
-      <w:pPr>
-        <w:jc w:val="both"/>
-        <w:rPr>
-          <w:rFonts w:eastAsia="Times New Roman" w:cstheme="minorHAnsi"/>
-          <w:color w:val="000000"/>
-          <w:sz w:val="25"/>
-          <w:szCs w:val="25"/>
-          <w:lang w:eastAsia="es-ES"/>
-        </w:rPr>
-      </w:pPr>
-    </w:p>
-    <w:p>
-      <w:pPr>
-        <w:jc w:val="both"/>
-        <w:rPr>
-          <w:rFonts w:eastAsia="Times New Roman" w:cstheme="minorHAnsi"/>
-          <w:color w:val="000000"/>
-          <w:sz w:val="25"/>
-          <w:szCs w:val="25"/>
-          <w:lang w:eastAsia="es-ES"/>
-        </w:rPr>
-      </w:pPr>
-    </w:p>
-    <w:p>
-      <w:pPr>
-        <w:jc w:val="both"/>
-        <w:rPr>
-          <w:rFonts w:eastAsia="Times New Roman" w:cstheme="minorHAnsi"/>
-          <w:color w:val="000000"/>
-          <w:sz w:val="25"/>
-          <w:szCs w:val="25"/>
-          <w:lang w:eastAsia="es-ES"/>
-        </w:rPr>
-      </w:pPr>
-    </w:p>
-    <w:p>
-      <w:pPr>
-        <w:jc w:val="both"/>
-        <w:rPr>
-          <w:rFonts w:eastAsia="Times New Roman" w:cstheme="minorHAnsi"/>
-          <w:color w:val="000000"/>
-          <w:sz w:val="25"/>
-          <w:szCs w:val="25"/>
-          <w:lang w:eastAsia="es-ES"/>
-        </w:rPr>
-      </w:pPr>
-    </w:p>
-    <w:p>
-      <w:pPr>
-        <w:jc w:val="both"/>
-        <w:rPr>
-          <w:rFonts w:eastAsia="Times New Roman" w:cstheme="minorHAnsi"/>
-          <w:color w:val="000000"/>
-          <w:sz w:val="25"/>
-          <w:szCs w:val="25"/>
-          <w:lang w:eastAsia="es-ES"/>
-        </w:rPr>
-      </w:pPr>
-    </w:p>
-    <w:p>
-      <w:pPr>
-        <w:jc w:val="both"/>
-        <w:rPr>
-          <w:rFonts w:eastAsia="Times New Roman" w:cstheme="minorHAnsi"/>
-          <w:color w:val="000000"/>
-          <w:sz w:val="25"/>
-          <w:szCs w:val="25"/>
-          <w:lang w:eastAsia="es-ES"/>
-        </w:rPr>
-      </w:pPr>
-    </w:p>
-    <w:p>
-      <w:pPr>
-        <w:jc w:val="both"/>
-        <w:rPr>
-          <w:rFonts w:eastAsia="Times New Roman" w:cstheme="minorHAnsi"/>
-          <w:color w:val="000000"/>
-          <w:sz w:val="25"/>
-          <w:szCs w:val="25"/>
-          <w:lang w:eastAsia="es-ES"/>
-        </w:rPr>
-      </w:pPr>
-    </w:p>
-    <w:p>
-      <w:pPr>
-        <w:jc w:val="both"/>
-        <w:rPr>
-          <w:rFonts w:eastAsia="Times New Roman" w:cstheme="minorHAnsi"/>
-          <w:color w:val="000000"/>
-          <w:sz w:val="25"/>
-          <w:szCs w:val="25"/>
-          <w:lang w:eastAsia="es-ES"/>
-        </w:rPr>
-      </w:pPr>
-    </w:p>
-    <w:p>
-      <w:pPr>
-        <w:jc w:val="both"/>
-        <w:rPr>
-          <w:rFonts w:eastAsia="Times New Roman" w:cstheme="minorHAnsi"/>
-          <w:color w:val="000000"/>
-          <w:sz w:val="25"/>
-          <w:szCs w:val="25"/>
-          <w:lang w:eastAsia="es-ES"/>
-        </w:rPr>
-      </w:pPr>
-    </w:p>
-    <w:p>
-      <w:pPr>
-        <w:jc w:val="both"/>
-        <w:rPr>
-          <w:rFonts w:eastAsia="Times New Roman" w:cstheme="minorHAnsi"/>
-          <w:color w:val="000000"/>
-          <w:sz w:val="25"/>
-          <w:szCs w:val="25"/>
-          <w:lang w:eastAsia="es-ES"/>
-        </w:rPr>
-      </w:pPr>
-    </w:p>
-    <w:p>
-      <w:pPr>
-        <w:jc w:val="both"/>
-        <w:rPr>
-          <w:rFonts w:eastAsia="Times New Roman" w:cstheme="minorHAnsi"/>
-          <w:color w:val="000000"/>
-          <w:sz w:val="25"/>
-          <w:szCs w:val="25"/>
-          <w:lang w:eastAsia="es-ES"/>
-        </w:rPr>
-      </w:pPr>
-    </w:p>
-    <w:p>
-      <w:pPr>
-        <w:jc w:val="both"/>
-        <w:rPr>
-          <w:rFonts w:eastAsia="Times New Roman" w:cstheme="minorHAnsi"/>
-          <w:color w:val="000000"/>
-          <w:sz w:val="25"/>
-          <w:szCs w:val="25"/>
-          <w:lang w:eastAsia="es-ES"/>
-        </w:rPr>
-      </w:pPr>
-    </w:p>
-    <w:p>
-      <w:pPr>
-        <w:jc w:val="both"/>
-        <w:rPr>
-          <w:rFonts w:eastAsia="Times New Roman" w:cstheme="minorHAnsi"/>
-          <w:color w:val="000000"/>
-          <w:sz w:val="25"/>
-          <w:szCs w:val="25"/>
-          <w:lang w:eastAsia="es-ES"/>
-        </w:rPr>
-      </w:pPr>
-    </w:p>
-    <w:p>
-      <w:pPr>
-        <w:jc w:val="both"/>
-        <w:rPr>
-          <w:rFonts w:eastAsia="Times New Roman" w:cstheme="minorHAnsi"/>
-          <w:color w:val="000000"/>
-          <w:sz w:val="25"/>
-          <w:szCs w:val="25"/>
-          <w:lang w:eastAsia="es-ES"/>
-        </w:rPr>
-      </w:pPr>
-    </w:p>
-    <w:p>
-      <w:pPr>
-        <w:jc w:val="both"/>
-        <w:rPr>
-          <w:rFonts w:eastAsia="Times New Roman" w:cstheme="minorHAnsi"/>
-          <w:color w:val="000000"/>
-          <w:sz w:val="25"/>
-          <w:szCs w:val="25"/>
-          <w:lang w:eastAsia="es-ES"/>
-        </w:rPr>
-      </w:pPr>
-    </w:p>
-    <w:p>
-      <w:pPr>
-        <w:jc w:val="both"/>
-        <w:rPr>
-          <w:rFonts w:eastAsia="Times New Roman" w:cstheme="minorHAnsi"/>
-          <w:color w:val="000000"/>
-          <w:sz w:val="25"/>
-          <w:szCs w:val="25"/>
-          <w:lang w:eastAsia="es-ES"/>
-        </w:rPr>
-      </w:pPr>
-    </w:p>
-    <w:p>
-      <w:pPr>
-        <w:jc w:val="both"/>
-        <w:rPr>
-          <w:rFonts w:eastAsia="Times New Roman" w:cstheme="minorHAnsi"/>
-          <w:color w:val="000000"/>
-          <w:sz w:val="25"/>
-          <w:szCs w:val="25"/>
-          <w:lang w:eastAsia="es-ES"/>
-        </w:rPr>
-      </w:pPr>
-    </w:p>
-    <w:p>
-      <w:pPr>
-        <w:jc w:val="both"/>
-        <w:rPr>
-          <w:rFonts w:eastAsia="Times New Roman" w:cstheme="minorHAnsi"/>
-          <w:color w:val="000000"/>
-          <w:sz w:val="25"/>
-          <w:szCs w:val="25"/>
-          <w:lang w:eastAsia="es-ES"/>
-        </w:rPr>
-      </w:pPr>
-    </w:p>
-    <w:p>
-      <w:pPr>
-        <w:jc w:val="both"/>
-        <w:rPr>
-          <w:rFonts w:eastAsia="Times New Roman" w:cstheme="minorHAnsi"/>
-          <w:color w:val="000000"/>
-          <w:sz w:val="25"/>
-          <w:szCs w:val="25"/>
-          <w:lang w:eastAsia="es-ES"/>
-        </w:rPr>
-      </w:pPr>
-    </w:p>
-    <w:p>
-      <w:pPr>
-        <w:jc w:val="both"/>
-        <w:rPr>
-          <w:rFonts w:eastAsia="Times New Roman" w:cstheme="minorHAnsi"/>
-          <w:color w:val="000000"/>
-          <w:sz w:val="25"/>
-          <w:szCs w:val="25"/>
-          <w:lang w:eastAsia="es-ES"/>
-        </w:rPr>
-      </w:pPr>
-    </w:p>
-    <w:p>
-      <w:pPr>
-        <w:jc w:val="both"/>
-        <w:rPr>
-          <w:rFonts w:eastAsia="Times New Roman" w:cstheme="minorHAnsi"/>
-          <w:color w:val="000000"/>
-          <w:sz w:val="25"/>
-          <w:szCs w:val="25"/>
-          <w:lang w:eastAsia="es-ES"/>
-        </w:rPr>
-      </w:pPr>
-    </w:p>
-    <w:p>
-      <w:pPr>
-        <w:jc w:val="both"/>
-        <w:rPr>
-          <w:rFonts w:eastAsia="Times New Roman" w:cstheme="minorHAnsi"/>
-          <w:color w:val="000000"/>
-          <w:sz w:val="25"/>
-          <w:szCs w:val="25"/>
-          <w:lang w:eastAsia="es-ES"/>
-        </w:rPr>
-      </w:pPr>
-    </w:p>
-    <w:p>
-      <w:pPr>
-        <w:jc w:val="both"/>
-        <w:rPr>
-          <w:rFonts w:eastAsia="Times New Roman" w:cstheme="minorHAnsi"/>
-          <w:color w:val="000000"/>
-          <w:sz w:val="25"/>
-          <w:szCs w:val="25"/>
-          <w:lang w:eastAsia="es-ES"/>
-        </w:rPr>
-      </w:pPr>
-    </w:p>
-    <w:p>
-      <w:pPr>
-        <w:pStyle w:val="Ttulo1"/>
-        <w:numPr>
-          <w:ilvl w:val="0"/>
-          <w:numId w:val="2"/>
-        </w:numPr>
-        <w:rPr>
-          <w:rFonts w:ascii="Times New Roman" w:hAnsi="Times New Roman"/>
-          <w:color w:val="161718" w:themeColor="text1"/>
-          <w:u w:val="single"/>
-        </w:rPr>
-      </w:pPr>
-      <w:bookmarkStart w:id="3" w:name="_Toc41601324"/>
-      <w:r>
-        <w:rPr>
-          <w:rFonts w:ascii="Times New Roman" w:hAnsi="Times New Roman"/>
-          <w:color w:val="161718" w:themeColor="text1"/>
-          <w:u w:val="single"/>
-        </w:rPr>
-        <w:t>Desarrollo del proyecto</w:t>
-      </w:r>
-      <w:bookmarkEnd w:id="3"/>
-    </w:p>
-    <w:p>
-      <w:pPr>
-        <w:pStyle w:val="Ttulo1"/>
-        <w:ind w:left="720"/>
-        <w:rPr>
-          <w:rFonts w:ascii="Times New Roman" w:hAnsi="Times New Roman"/>
-          <w:color w:val="161718" w:themeColor="text1"/>
-          <w:u w:val="single"/>
         </w:rPr>
       </w:pPr>
     </w:p>
@@ -1928,16 +2153,455 @@
           <w:sz w:val="32"/>
         </w:rPr>
       </w:pPr>
-      <w:bookmarkStart w:id="4" w:name="_Toc41601325"/>
+      <w:bookmarkStart w:id="3" w:name="_Toc41648965"/>
       <w:r>
         <w:rPr>
           <w:rFonts w:ascii="Times New Roman" w:hAnsi="Times New Roman"/>
           <w:color w:val="FFFFFF" w:themeColor="background1"/>
           <w:sz w:val="32"/>
         </w:rPr>
+        <w:t>Clarificaciones</w:t>
+      </w:r>
+      <w:bookmarkEnd w:id="3"/>
+      <w:r>
+        <w:rPr>
+          <w:rFonts w:ascii="Times New Roman" w:hAnsi="Times New Roman"/>
+          <w:color w:val="FFFFFF" w:themeColor="background1"/>
+          <w:sz w:val="32"/>
+        </w:rPr>
+        <w:t xml:space="preserve"> </w:t>
+      </w:r>
+    </w:p>
+    <w:p>
+      <w:pPr>
+        <w:jc w:val="both"/>
+        <w:rPr>
+          <w:rFonts w:eastAsia="Times New Roman" w:cstheme="minorHAnsi"/>
+          <w:color w:val="000000"/>
+          <w:sz w:val="25"/>
+          <w:szCs w:val="25"/>
+          <w:lang w:eastAsia="es-ES"/>
+        </w:rPr>
+      </w:pPr>
+      <w:r>
+        <w:rPr>
+          <w:rFonts w:eastAsia="Times New Roman" w:cstheme="minorHAnsi"/>
+          <w:color w:val="000000"/>
+          <w:sz w:val="25"/>
+          <w:szCs w:val="25"/>
+          <w:lang w:eastAsia="es-ES"/>
+        </w:rPr>
+        <w:t>Es importante destacar que el número de commits en Github no es representativo ya que la realización de estos es con una frecuencia relativa y algunos miembros del equipo tuvieron problemas con la plataforma.</w:t>
+      </w:r>
+    </w:p>
+    <w:p>
+      <w:pPr>
+        <w:jc w:val="both"/>
+        <w:rPr>
+          <w:rFonts w:eastAsia="Times New Roman" w:cstheme="minorHAnsi"/>
+          <w:color w:val="000000"/>
+          <w:sz w:val="25"/>
+          <w:szCs w:val="25"/>
+          <w:lang w:eastAsia="es-ES"/>
+        </w:rPr>
+      </w:pPr>
+    </w:p>
+    <w:p>
+      <w:pPr>
+        <w:jc w:val="both"/>
+        <w:rPr>
+          <w:rFonts w:eastAsia="Times New Roman" w:cstheme="minorHAnsi"/>
+          <w:color w:val="000000"/>
+          <w:sz w:val="25"/>
+          <w:szCs w:val="25"/>
+          <w:lang w:eastAsia="es-ES"/>
+        </w:rPr>
+      </w:pPr>
+      <w:r>
+        <w:rPr>
+          <w:rFonts w:eastAsia="Times New Roman" w:cstheme="minorHAnsi"/>
+          <w:color w:val="000000"/>
+          <w:sz w:val="25"/>
+          <w:szCs w:val="25"/>
+          <w:lang w:eastAsia="es-ES"/>
+        </w:rPr>
+        <w:t>En particular debido a la variación entre el tamaño de trabajo de cada tarea y el esfuerzo relativo que cada una de ellas conlleva el número de apartados que aparecen en este documento por cada miembro no es proporcional al trabajo realizado.</w:t>
+      </w:r>
+    </w:p>
+    <w:p>
+      <w:pPr>
+        <w:jc w:val="both"/>
+        <w:rPr>
+          <w:rFonts w:eastAsia="Times New Roman" w:cstheme="minorHAnsi"/>
+          <w:color w:val="000000"/>
+          <w:sz w:val="25"/>
+          <w:szCs w:val="25"/>
+          <w:lang w:eastAsia="es-ES"/>
+        </w:rPr>
+      </w:pPr>
+    </w:p>
+    <w:p>
+      <w:pPr>
+        <w:jc w:val="both"/>
+        <w:rPr>
+          <w:rFonts w:eastAsia="Times New Roman" w:cstheme="minorHAnsi"/>
+          <w:color w:val="000000"/>
+          <w:sz w:val="25"/>
+          <w:szCs w:val="25"/>
+          <w:lang w:eastAsia="es-ES"/>
+        </w:rPr>
+      </w:pPr>
+      <w:r>
+        <w:rPr>
+          <w:rFonts w:eastAsia="Times New Roman" w:cstheme="minorHAnsi"/>
+          <w:color w:val="000000"/>
+          <w:sz w:val="25"/>
+          <w:szCs w:val="25"/>
+          <w:lang w:eastAsia="es-ES"/>
+        </w:rPr>
+        <w:t xml:space="preserve">No </w:t>
+      </w:r>
+      <w:r>
+        <w:rPr>
+          <w:rFonts w:eastAsia="Times New Roman" w:cstheme="minorHAnsi"/>
+          <w:color w:val="000000"/>
+          <w:sz w:val="25"/>
+          <w:szCs w:val="25"/>
+          <w:lang w:eastAsia="es-ES"/>
+        </w:rPr>
+        <w:t>obstante,</w:t>
+      </w:r>
+      <w:r>
+        <w:rPr>
+          <w:rFonts w:eastAsia="Times New Roman" w:cstheme="minorHAnsi"/>
+          <w:color w:val="000000"/>
+          <w:sz w:val="25"/>
+          <w:szCs w:val="25"/>
+          <w:lang w:eastAsia="es-ES"/>
+        </w:rPr>
+        <w:t xml:space="preserve"> estamos de acuerdo todos los miembros del equipo de Logrolling en cuanto a la satisfacción del trabajo realizado por cada uno de los distintos miembros del equipo </w:t>
+      </w:r>
+    </w:p>
+    <w:p>
+      <w:pPr>
+        <w:jc w:val="both"/>
+        <w:rPr>
+          <w:rFonts w:eastAsia="Times New Roman" w:cstheme="minorHAnsi"/>
+          <w:color w:val="000000"/>
+          <w:sz w:val="25"/>
+          <w:szCs w:val="25"/>
+          <w:lang w:eastAsia="es-ES"/>
+        </w:rPr>
+      </w:pPr>
+    </w:p>
+    <w:p>
+      <w:pPr>
+        <w:jc w:val="both"/>
+        <w:rPr>
+          <w:rFonts w:eastAsia="Times New Roman" w:cstheme="minorHAnsi"/>
+          <w:color w:val="000000"/>
+          <w:sz w:val="25"/>
+          <w:szCs w:val="25"/>
+          <w:lang w:eastAsia="es-ES"/>
+        </w:rPr>
+      </w:pPr>
+      <w:r>
+        <w:rPr>
+          <w:rFonts w:eastAsia="Times New Roman" w:cstheme="minorHAnsi"/>
+          <w:color w:val="000000"/>
+          <w:sz w:val="25"/>
+          <w:szCs w:val="25"/>
+          <w:lang w:eastAsia="es-ES"/>
+        </w:rPr>
+        <w:t xml:space="preserve">Respecto a los casos de uso presentes en el SRS la realización de </w:t>
+      </w:r>
+      <w:proofErr w:type="gramStart"/>
+      <w:r>
+        <w:rPr>
+          <w:rFonts w:eastAsia="Times New Roman" w:cstheme="minorHAnsi"/>
+          <w:color w:val="000000"/>
+          <w:sz w:val="25"/>
+          <w:szCs w:val="25"/>
+          <w:lang w:eastAsia="es-ES"/>
+        </w:rPr>
+        <w:t>los mismos</w:t>
+      </w:r>
+      <w:proofErr w:type="gramEnd"/>
+      <w:r>
+        <w:rPr>
+          <w:rFonts w:eastAsia="Times New Roman" w:cstheme="minorHAnsi"/>
+          <w:color w:val="000000"/>
+          <w:sz w:val="25"/>
+          <w:szCs w:val="25"/>
+          <w:lang w:eastAsia="es-ES"/>
+        </w:rPr>
+        <w:t xml:space="preserve"> ha sido </w:t>
+      </w:r>
+      <w:r>
+        <w:rPr>
+          <w:rFonts w:eastAsia="Times New Roman" w:cstheme="minorHAnsi"/>
+          <w:color w:val="000000"/>
+          <w:sz w:val="25"/>
+          <w:szCs w:val="25"/>
+          <w:lang w:eastAsia="es-ES"/>
+        </w:rPr>
+        <w:t xml:space="preserve">llevada a cabo por </w:t>
+      </w:r>
+      <w:r>
+        <w:rPr>
+          <w:rFonts w:eastAsia="Times New Roman" w:cstheme="minorHAnsi"/>
+          <w:color w:val="000000"/>
+          <w:sz w:val="25"/>
+          <w:szCs w:val="25"/>
+          <w:lang w:eastAsia="es-ES"/>
+        </w:rPr>
+        <w:t xml:space="preserve">los miembros </w:t>
+      </w:r>
+      <w:r>
+        <w:rPr>
+          <w:rFonts w:eastAsia="Times New Roman" w:cstheme="minorHAnsi"/>
+          <w:color w:val="000000"/>
+          <w:sz w:val="25"/>
+          <w:szCs w:val="25"/>
+          <w:lang w:eastAsia="es-ES"/>
+        </w:rPr>
+        <w:t xml:space="preserve">del equipo de Logrolling </w:t>
+      </w:r>
+      <w:r>
+        <w:rPr>
+          <w:rFonts w:eastAsia="Times New Roman" w:cstheme="minorHAnsi"/>
+          <w:color w:val="000000"/>
+          <w:sz w:val="25"/>
+          <w:szCs w:val="25"/>
+          <w:lang w:eastAsia="es-ES"/>
+        </w:rPr>
+        <w:t>Pablo Torre y Santigo Mo</w:t>
+      </w:r>
+      <w:bookmarkStart w:id="4" w:name="_GoBack"/>
+      <w:bookmarkEnd w:id="4"/>
+      <w:r>
+        <w:rPr>
+          <w:rFonts w:eastAsia="Times New Roman" w:cstheme="minorHAnsi"/>
+          <w:color w:val="000000"/>
+          <w:sz w:val="25"/>
+          <w:szCs w:val="25"/>
+          <w:lang w:eastAsia="es-ES"/>
+        </w:rPr>
+        <w:t xml:space="preserve">urenza. </w:t>
+      </w:r>
+    </w:p>
+    <w:p>
+      <w:pPr>
+        <w:jc w:val="both"/>
+        <w:rPr>
+          <w:rFonts w:eastAsia="Times New Roman" w:cstheme="minorHAnsi"/>
+          <w:color w:val="000000"/>
+          <w:sz w:val="25"/>
+          <w:szCs w:val="25"/>
+          <w:lang w:eastAsia="es-ES"/>
+        </w:rPr>
+      </w:pPr>
+    </w:p>
+    <w:p>
+      <w:pPr>
+        <w:jc w:val="both"/>
+        <w:rPr>
+          <w:rFonts w:eastAsia="Times New Roman" w:cstheme="minorHAnsi"/>
+          <w:color w:val="000000"/>
+          <w:sz w:val="25"/>
+          <w:szCs w:val="25"/>
+          <w:lang w:eastAsia="es-ES"/>
+        </w:rPr>
+      </w:pPr>
+    </w:p>
+    <w:p>
+      <w:pPr>
+        <w:jc w:val="both"/>
+        <w:rPr>
+          <w:rFonts w:eastAsia="Times New Roman" w:cstheme="minorHAnsi"/>
+          <w:color w:val="000000"/>
+          <w:sz w:val="25"/>
+          <w:szCs w:val="25"/>
+          <w:lang w:eastAsia="es-ES"/>
+        </w:rPr>
+      </w:pPr>
+    </w:p>
+    <w:p>
+      <w:pPr>
+        <w:jc w:val="both"/>
+        <w:rPr>
+          <w:rFonts w:eastAsia="Times New Roman" w:cstheme="minorHAnsi"/>
+          <w:color w:val="000000"/>
+          <w:sz w:val="25"/>
+          <w:szCs w:val="25"/>
+          <w:lang w:eastAsia="es-ES"/>
+        </w:rPr>
+      </w:pPr>
+    </w:p>
+    <w:p>
+      <w:pPr>
+        <w:jc w:val="both"/>
+        <w:rPr>
+          <w:rFonts w:eastAsia="Times New Roman" w:cstheme="minorHAnsi"/>
+          <w:color w:val="000000"/>
+          <w:sz w:val="25"/>
+          <w:szCs w:val="25"/>
+          <w:lang w:eastAsia="es-ES"/>
+        </w:rPr>
+      </w:pPr>
+    </w:p>
+    <w:p>
+      <w:pPr>
+        <w:jc w:val="both"/>
+        <w:rPr>
+          <w:rFonts w:eastAsia="Times New Roman" w:cstheme="minorHAnsi"/>
+          <w:color w:val="000000"/>
+          <w:sz w:val="25"/>
+          <w:szCs w:val="25"/>
+          <w:lang w:eastAsia="es-ES"/>
+        </w:rPr>
+      </w:pPr>
+    </w:p>
+    <w:p>
+      <w:pPr>
+        <w:jc w:val="both"/>
+        <w:rPr>
+          <w:rFonts w:eastAsia="Times New Roman" w:cstheme="minorHAnsi"/>
+          <w:color w:val="000000"/>
+          <w:sz w:val="25"/>
+          <w:szCs w:val="25"/>
+          <w:lang w:eastAsia="es-ES"/>
+        </w:rPr>
+      </w:pPr>
+    </w:p>
+    <w:p>
+      <w:pPr>
+        <w:jc w:val="both"/>
+        <w:rPr>
+          <w:rFonts w:eastAsia="Times New Roman" w:cstheme="minorHAnsi"/>
+          <w:color w:val="000000"/>
+          <w:sz w:val="25"/>
+          <w:szCs w:val="25"/>
+          <w:lang w:eastAsia="es-ES"/>
+        </w:rPr>
+      </w:pPr>
+    </w:p>
+    <w:p>
+      <w:pPr>
+        <w:jc w:val="both"/>
+        <w:rPr>
+          <w:rFonts w:eastAsia="Times New Roman" w:cstheme="minorHAnsi"/>
+          <w:color w:val="000000"/>
+          <w:sz w:val="25"/>
+          <w:szCs w:val="25"/>
+          <w:lang w:eastAsia="es-ES"/>
+        </w:rPr>
+      </w:pPr>
+    </w:p>
+    <w:p>
+      <w:pPr>
+        <w:jc w:val="both"/>
+        <w:rPr>
+          <w:rFonts w:eastAsia="Times New Roman" w:cstheme="minorHAnsi"/>
+          <w:color w:val="000000"/>
+          <w:sz w:val="25"/>
+          <w:szCs w:val="25"/>
+          <w:lang w:eastAsia="es-ES"/>
+        </w:rPr>
+      </w:pPr>
+    </w:p>
+    <w:p>
+      <w:pPr>
+        <w:jc w:val="both"/>
+        <w:rPr>
+          <w:rFonts w:eastAsia="Times New Roman" w:cstheme="minorHAnsi"/>
+          <w:color w:val="000000"/>
+          <w:sz w:val="25"/>
+          <w:szCs w:val="25"/>
+          <w:lang w:eastAsia="es-ES"/>
+        </w:rPr>
+      </w:pPr>
+    </w:p>
+    <w:p>
+      <w:pPr>
+        <w:jc w:val="both"/>
+        <w:rPr>
+          <w:rFonts w:eastAsia="Times New Roman" w:cstheme="minorHAnsi"/>
+          <w:color w:val="000000"/>
+          <w:sz w:val="25"/>
+          <w:szCs w:val="25"/>
+          <w:lang w:eastAsia="es-ES"/>
+        </w:rPr>
+      </w:pPr>
+    </w:p>
+    <w:p>
+      <w:pPr>
+        <w:pStyle w:val="Ttulo1"/>
+        <w:numPr>
+          <w:ilvl w:val="0"/>
+          <w:numId w:val="2"/>
+        </w:numPr>
+        <w:rPr>
+          <w:rFonts w:ascii="Times New Roman" w:hAnsi="Times New Roman"/>
+          <w:color w:val="161718" w:themeColor="text1"/>
+          <w:u w:val="single"/>
+        </w:rPr>
+      </w:pPr>
+      <w:bookmarkStart w:id="5" w:name="_Toc41648966"/>
+      <w:r>
+        <w:rPr>
+          <w:rFonts w:ascii="Times New Roman" w:hAnsi="Times New Roman"/>
+          <w:color w:val="161718" w:themeColor="text1"/>
+          <w:u w:val="single"/>
+        </w:rPr>
+        <w:lastRenderedPageBreak/>
+        <w:t>Desarrollo del proyecto</w:t>
+      </w:r>
+      <w:bookmarkEnd w:id="5"/>
+    </w:p>
+    <w:p>
+      <w:pPr>
+        <w:pStyle w:val="Ttulo1"/>
+        <w:ind w:left="720"/>
+        <w:rPr>
+          <w:rFonts w:ascii="Times New Roman" w:hAnsi="Times New Roman"/>
+          <w:color w:val="161718" w:themeColor="text1"/>
+          <w:u w:val="single"/>
+        </w:rPr>
+      </w:pPr>
+    </w:p>
+    <w:p>
+      <w:pPr>
+        <w:pStyle w:val="Ttulo2"/>
+        <w:numPr>
+          <w:ilvl w:val="1"/>
+          <w:numId w:val="2"/>
+        </w:numPr>
+        <w:pBdr>
+          <w:top w:val="single" w:sz="4" w:space="1" w:color="auto"/>
+          <w:left w:val="single" w:sz="4" w:space="4" w:color="auto"/>
+          <w:bottom w:val="single" w:sz="4" w:space="1" w:color="auto"/>
+          <w:right w:val="single" w:sz="4" w:space="4" w:color="auto"/>
+        </w:pBdr>
+        <w:shd w:val="clear" w:color="auto" w:fill="7A042E" w:themeFill="accent6" w:themeFillShade="BF"/>
+        <w:spacing w:after="500"/>
+        <w:jc w:val="both"/>
+        <w:rPr>
+          <w:rFonts w:ascii="Times New Roman" w:hAnsi="Times New Roman"/>
+          <w:color w:val="FFFFFF" w:themeColor="background1"/>
+          <w:sz w:val="32"/>
+        </w:rPr>
+      </w:pPr>
+      <w:bookmarkStart w:id="6" w:name="_Toc41648967"/>
+      <w:r>
+        <w:rPr>
+          <w:rFonts w:ascii="Times New Roman" w:hAnsi="Times New Roman"/>
+          <w:color w:val="FFFFFF" w:themeColor="background1"/>
+          <w:sz w:val="32"/>
+        </w:rPr>
         <w:t>Aportaciones de los miembros</w:t>
       </w:r>
-      <w:bookmarkEnd w:id="4"/>
+      <w:bookmarkEnd w:id="6"/>
     </w:p>
     <w:p>
       <w:pPr>
@@ -1958,6 +2622,7 @@
           <w:sz w:val="32"/>
         </w:rPr>
       </w:pPr>
+      <w:bookmarkStart w:id="7" w:name="_Toc41648968"/>
       <w:r>
         <w:rPr>
           <w:rFonts w:ascii="Times New Roman" w:hAnsi="Times New Roman"/>
@@ -1974,6 +2639,7 @@
         </w:rPr>
         <w:t xml:space="preserve"> Palacios</w:t>
       </w:r>
+      <w:bookmarkEnd w:id="7"/>
     </w:p>
     <w:p>
       <w:pPr>
@@ -2668,6 +3334,7 @@
           <w:sz w:val="32"/>
         </w:rPr>
       </w:pPr>
+      <w:bookmarkStart w:id="8" w:name="_Toc41648969"/>
       <w:r>
         <w:rPr>
           <w:rFonts w:ascii="Times New Roman" w:hAnsi="Times New Roman"/>
@@ -2682,7 +3349,16 @@
           <w:color w:val="FFFFFF" w:themeColor="background1"/>
           <w:sz w:val="32"/>
         </w:rPr>
-        <w:t xml:space="preserve"> Llamas </w:t>
+        <w:t xml:space="preserve"> Llamas</w:t>
+      </w:r>
+      <w:bookmarkEnd w:id="8"/>
+      <w:r>
+        <w:rPr>
+          <w:rFonts w:ascii="Times New Roman" w:hAnsi="Times New Roman"/>
+          <w:color w:val="FFFFFF" w:themeColor="background1"/>
+          <w:sz w:val="32"/>
+        </w:rPr>
+        <w:t xml:space="preserve"> </w:t>
       </w:r>
     </w:p>
     <w:p>
@@ -3350,6 +4026,7 @@
           <w:sz w:val="32"/>
         </w:rPr>
       </w:pPr>
+      <w:bookmarkStart w:id="9" w:name="_Toc41648970"/>
       <w:r>
         <w:rPr>
           <w:rFonts w:ascii="Times New Roman" w:hAnsi="Times New Roman"/>
@@ -3366,6 +4043,7 @@
         </w:rPr>
         <w:t xml:space="preserve"> Almagro</w:t>
       </w:r>
+      <w:bookmarkEnd w:id="9"/>
     </w:p>
     <w:p>
       <w:pPr>
@@ -4074,6 +4752,7 @@
           <w:sz w:val="32"/>
         </w:rPr>
       </w:pPr>
+      <w:bookmarkStart w:id="10" w:name="_Toc41648971"/>
       <w:r>
         <w:rPr>
           <w:rFonts w:ascii="Times New Roman" w:hAnsi="Times New Roman"/>
@@ -4082,6 +4761,7 @@
         </w:rPr>
         <w:t>Adrián Sanjuán</w:t>
       </w:r>
+      <w:bookmarkEnd w:id="10"/>
     </w:p>
     <w:p>
       <w:pPr>
@@ -4597,8 +5277,6 @@
           <w:lang w:eastAsia="es-ES"/>
         </w:rPr>
       </w:pPr>
-      <w:bookmarkStart w:id="5" w:name="_GoBack"/>
-      <w:bookmarkEnd w:id="5"/>
     </w:p>
     <w:p>
       <w:pPr>
@@ -4919,24 +5597,16 @@
           <w:sz w:val="32"/>
         </w:rPr>
       </w:pPr>
+      <w:bookmarkStart w:id="11" w:name="_Toc41648972"/>
       <w:r>
         <w:rPr>
           <w:rFonts w:ascii="Times New Roman" w:hAnsi="Times New Roman"/>
           <w:color w:val="FFFFFF" w:themeColor="background1"/>
           <w:sz w:val="32"/>
         </w:rPr>
-        <w:t xml:space="preserve">Santiago </w:t>
-      </w:r>
-      <w:proofErr w:type="spellStart"/>
-      <w:r>
-        <w:rPr>
-          <w:rFonts w:ascii="Times New Roman" w:hAnsi="Times New Roman"/>
-          <w:color w:val="FFFFFF" w:themeColor="background1"/>
-          <w:sz w:val="32"/>
-        </w:rPr>
-        <w:t>Mourenza</w:t>
-      </w:r>
-      <w:proofErr w:type="spellEnd"/>
+        <w:t>Santiago Mourenza</w:t>
+      </w:r>
+      <w:bookmarkEnd w:id="11"/>
     </w:p>
     <w:p>
       <w:pPr>
@@ -5645,6 +6315,7 @@
           <w:sz w:val="32"/>
         </w:rPr>
       </w:pPr>
+      <w:bookmarkStart w:id="12" w:name="_Toc41648973"/>
       <w:r>
         <w:rPr>
           <w:rFonts w:ascii="Times New Roman" w:hAnsi="Times New Roman"/>
@@ -5653,6 +6324,7 @@
         </w:rPr>
         <w:t>Jaime Martínez</w:t>
       </w:r>
+      <w:bookmarkEnd w:id="12"/>
     </w:p>
     <w:p>
       <w:pPr>
@@ -6015,7 +6687,47 @@
           <w:szCs w:val="24"/>
           <w:lang w:eastAsia="es-ES"/>
         </w:rPr>
-        <w:t>Realización del presente documento (Memoria de cada miembro)</w:t>
+        <w:t>Formato y entrevista con los distintos miembros del equipo para la realización de la</w:t>
+      </w:r>
+      <w:r>
+        <w:rPr>
+          <w:rFonts w:eastAsia="Times New Roman" w:cstheme="minorHAnsi"/>
+          <w:color w:val="000000"/>
+          <w:sz w:val="24"/>
+          <w:szCs w:val="24"/>
+          <w:lang w:eastAsia="es-ES"/>
+        </w:rPr>
+        <w:t xml:space="preserve"> </w:t>
+      </w:r>
+      <w:r>
+        <w:rPr>
+          <w:rFonts w:eastAsia="Times New Roman" w:cstheme="minorHAnsi"/>
+          <w:color w:val="000000"/>
+          <w:sz w:val="24"/>
+          <w:szCs w:val="24"/>
+          <w:lang w:eastAsia="es-ES"/>
+        </w:rPr>
+        <w:t>m</w:t>
+      </w:r>
+      <w:r>
+        <w:rPr>
+          <w:rFonts w:eastAsia="Times New Roman" w:cstheme="minorHAnsi"/>
+          <w:color w:val="000000"/>
+          <w:sz w:val="24"/>
+          <w:szCs w:val="24"/>
+          <w:lang w:eastAsia="es-ES"/>
+        </w:rPr>
+        <w:t>emoria de cada miembro</w:t>
+      </w:r>
+      <w:r>
+        <w:rPr>
+          <w:rFonts w:eastAsia="Times New Roman" w:cstheme="minorHAnsi"/>
+          <w:color w:val="000000"/>
+          <w:sz w:val="24"/>
+          <w:szCs w:val="24"/>
+          <w:lang w:eastAsia="es-ES"/>
+        </w:rPr>
+        <w:t>.</w:t>
       </w:r>
     </w:p>
     <w:p>
@@ -6313,6 +7025,7 @@
           <w:sz w:val="32"/>
         </w:rPr>
       </w:pPr>
+      <w:bookmarkStart w:id="13" w:name="_Toc41648974"/>
       <w:r>
         <w:rPr>
           <w:rFonts w:ascii="Times New Roman" w:hAnsi="Times New Roman"/>
@@ -6321,6 +7034,7 @@
         </w:rPr>
         <w:t>Rubén Gómez</w:t>
       </w:r>
+      <w:bookmarkEnd w:id="13"/>
     </w:p>
     <w:p>
       <w:pPr>
@@ -6959,6 +7673,7 @@
           <w:sz w:val="32"/>
         </w:rPr>
       </w:pPr>
+      <w:bookmarkStart w:id="14" w:name="_Toc41648975"/>
       <w:r>
         <w:rPr>
           <w:rFonts w:ascii="Times New Roman" w:hAnsi="Times New Roman"/>
@@ -6967,6 +7682,7 @@
         </w:rPr>
         <w:t>Pablo Torre</w:t>
       </w:r>
+      <w:bookmarkEnd w:id="14"/>
     </w:p>
     <w:p>
       <w:pPr>
@@ -7176,7 +7892,27 @@
           <w:szCs w:val="24"/>
           <w:lang w:eastAsia="es-ES"/>
         </w:rPr>
-        <w:t xml:space="preserve"> las clases </w:t>
+        <w:t xml:space="preserve"> las clases Migration, </w:t>
+      </w:r>
+      <w:r>
+        <w:rPr>
+          <w:rFonts w:eastAsia="Times New Roman" w:cstheme="minorHAnsi"/>
+          <w:color w:val="000000"/>
+          <w:sz w:val="24"/>
+          <w:szCs w:val="24"/>
+          <w:lang w:eastAsia="es-ES"/>
+        </w:rPr>
+        <w:t>clases DAO</w:t>
+      </w:r>
+      <w:r>
+        <w:rPr>
+          <w:rFonts w:eastAsia="Times New Roman" w:cstheme="minorHAnsi"/>
+          <w:color w:val="000000"/>
+          <w:sz w:val="24"/>
+          <w:szCs w:val="24"/>
+          <w:lang w:eastAsia="es-ES"/>
+        </w:rPr>
+        <w:t xml:space="preserve"> y creación de las clases </w:t>
       </w:r>
       <w:proofErr w:type="spellStart"/>
       <w:r>
@@ -7187,7 +7923,7 @@
           <w:szCs w:val="24"/>
           <w:lang w:eastAsia="es-ES"/>
         </w:rPr>
-        <w:t>Migration</w:t>
+        <w:t>Object</w:t>
       </w:r>
       <w:proofErr w:type="spellEnd"/>
       <w:r>
@@ -7198,71 +7934,7 @@
           <w:szCs w:val="24"/>
           <w:lang w:eastAsia="es-ES"/>
         </w:rPr>
-        <w:t xml:space="preserve">, </w:t>
-      </w:r>
-      <w:r>
-        <w:rPr>
-          <w:rFonts w:eastAsia="Times New Roman" w:cstheme="minorHAnsi"/>
-          <w:color w:val="000000"/>
-          <w:sz w:val="24"/>
-          <w:szCs w:val="24"/>
-          <w:lang w:eastAsia="es-ES"/>
-        </w:rPr>
-        <w:t>clases DAO</w:t>
-      </w:r>
-      <w:r>
-        <w:rPr>
-          <w:rFonts w:eastAsia="Times New Roman" w:cstheme="minorHAnsi"/>
-          <w:color w:val="000000"/>
-          <w:sz w:val="24"/>
-          <w:szCs w:val="24"/>
-          <w:lang w:eastAsia="es-ES"/>
-        </w:rPr>
-        <w:t xml:space="preserve"> y creación de las clases </w:t>
-      </w:r>
-      <w:proofErr w:type="spellStart"/>
-      <w:r>
-        <w:rPr>
-          <w:rFonts w:eastAsia="Times New Roman" w:cstheme="minorHAnsi"/>
-          <w:color w:val="000000"/>
-          <w:sz w:val="24"/>
-          <w:szCs w:val="24"/>
-          <w:lang w:eastAsia="es-ES"/>
-        </w:rPr>
-        <w:t>Object</w:t>
-      </w:r>
-      <w:proofErr w:type="spellEnd"/>
-      <w:r>
-        <w:rPr>
-          <w:rFonts w:eastAsia="Times New Roman" w:cstheme="minorHAnsi"/>
-          <w:color w:val="000000"/>
-          <w:sz w:val="24"/>
-          <w:szCs w:val="24"/>
-          <w:lang w:eastAsia="es-ES"/>
-        </w:rPr>
-        <w:t xml:space="preserve"> y </w:t>
-      </w:r>
-      <w:proofErr w:type="spellStart"/>
-      <w:r>
-        <w:rPr>
-          <w:rFonts w:eastAsia="Times New Roman" w:cstheme="minorHAnsi"/>
-          <w:color w:val="000000"/>
-          <w:sz w:val="24"/>
-          <w:szCs w:val="24"/>
-          <w:lang w:eastAsia="es-ES"/>
-        </w:rPr>
-        <w:t>TransferObject</w:t>
-      </w:r>
-      <w:proofErr w:type="spellEnd"/>
-      <w:r>
-        <w:rPr>
-          <w:rFonts w:eastAsia="Times New Roman" w:cstheme="minorHAnsi"/>
-          <w:color w:val="000000"/>
-          <w:sz w:val="24"/>
-          <w:szCs w:val="24"/>
-          <w:lang w:eastAsia="es-ES"/>
-        </w:rPr>
-        <w:t xml:space="preserve"> en el servidor</w:t>
+        <w:t xml:space="preserve"> y TransferObject en el servidor</w:t>
       </w:r>
     </w:p>
     <w:p>
@@ -7370,29 +8042,34 @@
           <w:szCs w:val="24"/>
           <w:lang w:eastAsia="es-ES"/>
         </w:rPr>
-        <w:t xml:space="preserve">Realización de la memoria de arquitectura (explicación en la memoria de la arquitectura de las clases que implementan el patrón DAO, clases </w:t>
-      </w:r>
-      <w:proofErr w:type="spellStart"/>
-      <w:r>
-        <w:rPr>
-          <w:rFonts w:eastAsia="Times New Roman" w:cstheme="minorHAnsi"/>
-          <w:color w:val="000000"/>
-          <w:sz w:val="24"/>
-          <w:szCs w:val="24"/>
-          <w:lang w:eastAsia="es-ES"/>
-        </w:rPr>
-        <w:t>Migration</w:t>
-      </w:r>
-      <w:proofErr w:type="spellEnd"/>
-      <w:r>
-        <w:rPr>
-          <w:rFonts w:eastAsia="Times New Roman" w:cstheme="minorHAnsi"/>
-          <w:color w:val="000000"/>
-          <w:sz w:val="24"/>
-          <w:szCs w:val="24"/>
-          <w:lang w:eastAsia="es-ES"/>
-        </w:rPr>
-        <w:t>…)</w:t>
+        <w:t>Realización de la memoria de arquitectura (explicación en la memoria de la arquitectura de las clases que implementan el patrón DAO, clases Migration…)</w:t>
+      </w:r>
+    </w:p>
+    <w:p>
+      <w:pPr>
+        <w:pStyle w:val="Prrafodelista"/>
+        <w:numPr>
+          <w:ilvl w:val="0"/>
+          <w:numId w:val="49"/>
+        </w:numPr>
+        <w:jc w:val="both"/>
+        <w:rPr>
+          <w:rFonts w:eastAsia="Times New Roman" w:cstheme="minorHAnsi"/>
+          <w:color w:val="000000"/>
+          <w:sz w:val="25"/>
+          <w:szCs w:val="25"/>
+          <w:lang w:eastAsia="es-ES"/>
+        </w:rPr>
+      </w:pPr>
+      <w:r>
+        <w:rPr>
+          <w:rFonts w:eastAsia="Times New Roman" w:cstheme="minorHAnsi"/>
+          <w:color w:val="000000"/>
+          <w:sz w:val="24"/>
+          <w:szCs w:val="24"/>
+          <w:lang w:eastAsia="es-ES"/>
+        </w:rPr>
+        <w:t>Realización de casos de uso.</w:t>
       </w:r>
     </w:p>
     <w:sectPr>
@@ -12422,6 +13099,132 @@
     </w:lvl>
   </w:abstractNum>
   <w:abstractNum w:abstractNumId="44" w15:restartNumberingAfterBreak="0">
+    <w:nsid w:val="733D4DFA"/>
+    <w:multiLevelType w:val="multilevel"/>
+    <w:tmpl w:val="57969B60"/>
+    <w:lvl w:ilvl="0">
+      <w:start w:val="1"/>
+      <w:numFmt w:val="decimal"/>
+      <w:lvlText w:val="%1."/>
+      <w:lvlJc w:val="left"/>
+      <w:pPr>
+        <w:ind w:left="720" w:hanging="720"/>
+      </w:pPr>
+      <w:rPr>
+        <w:rFonts w:ascii="Times New Roman" w:hAnsi="Times New Roman" w:cs="Times New Roman" w:hint="default"/>
+        <w:sz w:val="52"/>
+      </w:rPr>
+    </w:lvl>
+    <w:lvl w:ilvl="1">
+      <w:start w:val="1"/>
+      <w:numFmt w:val="decimal"/>
+      <w:isLgl/>
+      <w:lvlText w:val="%1.%2"/>
+      <w:lvlJc w:val="left"/>
+      <w:pPr>
+        <w:ind w:left="1145" w:hanging="720"/>
+      </w:pPr>
+      <w:rPr>
+        <w:rFonts w:hint="default"/>
+        <w:b/>
+        <w:sz w:val="32"/>
+      </w:rPr>
+    </w:lvl>
+    <w:lvl w:ilvl="2">
+      <w:start w:val="1"/>
+      <w:numFmt w:val="decimal"/>
+      <w:isLgl/>
+      <w:lvlText w:val="%1.%2.%3"/>
+      <w:lvlJc w:val="left"/>
+      <w:pPr>
+        <w:ind w:left="1854" w:hanging="720"/>
+      </w:pPr>
+      <w:rPr>
+        <w:rFonts w:hint="default"/>
+        <w:b/>
+        <w:sz w:val="32"/>
+      </w:rPr>
+    </w:lvl>
+    <w:lvl w:ilvl="3">
+      <w:start w:val="1"/>
+      <w:numFmt w:val="decimal"/>
+      <w:isLgl/>
+      <w:lvlText w:val="%1.%2.%3.%4"/>
+      <w:lvlJc w:val="left"/>
+      <w:pPr>
+        <w:ind w:left="2355" w:hanging="1080"/>
+      </w:pPr>
+      <w:rPr>
+        <w:rFonts w:hint="default"/>
+      </w:rPr>
+    </w:lvl>
+    <w:lvl w:ilvl="4">
+      <w:start w:val="1"/>
+      <w:numFmt w:val="decimal"/>
+      <w:isLgl/>
+      <w:lvlText w:val="%1.%2.%3.%4.%5"/>
+      <w:lvlJc w:val="left"/>
+      <w:pPr>
+        <w:ind w:left="3140" w:hanging="1440"/>
+      </w:pPr>
+      <w:rPr>
+        <w:rFonts w:hint="default"/>
+      </w:rPr>
+    </w:lvl>
+    <w:lvl w:ilvl="5">
+      <w:start w:val="1"/>
+      <w:numFmt w:val="decimal"/>
+      <w:isLgl/>
+      <w:lvlText w:val="%1.%2.%3.%4.%5.%6"/>
+      <w:lvlJc w:val="left"/>
+      <w:pPr>
+        <w:ind w:left="3565" w:hanging="1440"/>
+      </w:pPr>
+      <w:rPr>
+        <w:rFonts w:hint="default"/>
+      </w:rPr>
+    </w:lvl>
+    <w:lvl w:ilvl="6">
+      <w:start w:val="1"/>
+      <w:numFmt w:val="decimal"/>
+      <w:isLgl/>
+      <w:lvlText w:val="%1.%2.%3.%4.%5.%6.%7"/>
+      <w:lvlJc w:val="left"/>
+      <w:pPr>
+        <w:ind w:left="4350" w:hanging="1800"/>
+      </w:pPr>
+      <w:rPr>
+        <w:rFonts w:hint="default"/>
+      </w:rPr>
+    </w:lvl>
+    <w:lvl w:ilvl="7">
+      <w:start w:val="1"/>
+      <w:numFmt w:val="decimal"/>
+      <w:isLgl/>
+      <w:lvlText w:val="%1.%2.%3.%4.%5.%6.%7.%8"/>
+      <w:lvlJc w:val="left"/>
+      <w:pPr>
+        <w:ind w:left="5135" w:hanging="2160"/>
+      </w:pPr>
+      <w:rPr>
+        <w:rFonts w:hint="default"/>
+      </w:rPr>
+    </w:lvl>
+    <w:lvl w:ilvl="8">
+      <w:start w:val="1"/>
+      <w:numFmt w:val="decimal"/>
+      <w:isLgl/>
+      <w:lvlText w:val="%1.%2.%3.%4.%5.%6.%7.%8.%9"/>
+      <w:lvlJc w:val="left"/>
+      <w:pPr>
+        <w:ind w:left="5560" w:hanging="2160"/>
+      </w:pPr>
+      <w:rPr>
+        <w:rFonts w:hint="default"/>
+      </w:rPr>
+    </w:lvl>
+  </w:abstractNum>
+  <w:abstractNum w:abstractNumId="45" w15:restartNumberingAfterBreak="0">
     <w:nsid w:val="777050D4"/>
     <w:multiLevelType w:val="multilevel"/>
     <w:tmpl w:val="25EE813A"/>
@@ -12534,7 +13337,7 @@
       </w:rPr>
     </w:lvl>
   </w:abstractNum>
-  <w:abstractNum w:abstractNumId="45" w15:restartNumberingAfterBreak="0">
+  <w:abstractNum w:abstractNumId="46" w15:restartNumberingAfterBreak="0">
     <w:nsid w:val="77D337BF"/>
     <w:multiLevelType w:val="multilevel"/>
     <w:tmpl w:val="ABBE2610"/>
@@ -12647,7 +13450,7 @@
       </w:rPr>
     </w:lvl>
   </w:abstractNum>
-  <w:abstractNum w:abstractNumId="46" w15:restartNumberingAfterBreak="0">
+  <w:abstractNum w:abstractNumId="47" w15:restartNumberingAfterBreak="0">
     <w:nsid w:val="780942D0"/>
     <w:multiLevelType w:val="hybridMultilevel"/>
     <w:tmpl w:val="B082FAAE"/>
@@ -12733,7 +13536,7 @@
       </w:pPr>
     </w:lvl>
   </w:abstractNum>
-  <w:abstractNum w:abstractNumId="47" w15:restartNumberingAfterBreak="0">
+  <w:abstractNum w:abstractNumId="48" w15:restartNumberingAfterBreak="0">
     <w:nsid w:val="790344F1"/>
     <w:multiLevelType w:val="multilevel"/>
     <w:tmpl w:val="25EE813A"/>
@@ -12846,7 +13649,7 @@
       </w:rPr>
     </w:lvl>
   </w:abstractNum>
-  <w:abstractNum w:abstractNumId="48" w15:restartNumberingAfterBreak="0">
+  <w:abstractNum w:abstractNumId="49" w15:restartNumberingAfterBreak="0">
     <w:nsid w:val="7F6776F9"/>
     <w:multiLevelType w:val="hybridMultilevel"/>
     <w:tmpl w:val="B06EE926"/>
@@ -12949,7 +13752,7 @@
     <w:abstractNumId w:val="31"/>
   </w:num>
   <w:num w:numId="5">
-    <w:abstractNumId w:val="45"/>
+    <w:abstractNumId w:val="46"/>
   </w:num>
   <w:num w:numId="6">
     <w:abstractNumId w:val="30"/>
@@ -13042,16 +13845,16 @@
     <w:abstractNumId w:val="23"/>
   </w:num>
   <w:num w:numId="27">
-    <w:abstractNumId w:val="47"/>
+    <w:abstractNumId w:val="48"/>
   </w:num>
   <w:num w:numId="28">
     <w:abstractNumId w:val="3"/>
   </w:num>
   <w:num w:numId="29">
-    <w:abstractNumId w:val="44"/>
+    <w:abstractNumId w:val="45"/>
   </w:num>
   <w:num w:numId="30">
-    <w:abstractNumId w:val="48"/>
+    <w:abstractNumId w:val="49"/>
   </w:num>
   <w:num w:numId="31">
     <w:abstractNumId w:val="6"/>
@@ -13093,7 +13896,7 @@
     <w:abstractNumId w:val="40"/>
   </w:num>
   <w:num w:numId="44">
-    <w:abstractNumId w:val="46"/>
+    <w:abstractNumId w:val="47"/>
   </w:num>
   <w:num w:numId="45">
     <w:abstractNumId w:val="8"/>
@@ -13109,6 +13912,9 @@
   </w:num>
   <w:num w:numId="49">
     <w:abstractNumId w:val="21"/>
+  </w:num>
+  <w:num w:numId="50">
+    <w:abstractNumId w:val="44"/>
   </w:num>
   <w:numIdMacAtCleanup w:val="30"/>
 </w:numbering>
@@ -17771,7 +18577,7 @@
 </file>
 
 <file path=customXml/itemProps1.xml><?xml version="1.0" encoding="utf-8"?>
-<ds:datastoreItem xmlns:ds="http://schemas.openxmlformats.org/officeDocument/2006/customXml" ds:itemID="{6A44E6E9-AEFE-4839-A243-521751926107}">
+<ds:datastoreItem xmlns:ds="http://schemas.openxmlformats.org/officeDocument/2006/customXml" ds:itemID="{D63FFF6A-F3FD-4726-92EF-3B9962650048}">
   <ds:schemaRefs>
     <ds:schemaRef ds:uri="http://schemas.openxmlformats.org/officeDocument/2006/bibliography"/>
   </ds:schemaRefs>

</xml_diff>

<commit_message>
Memoria de cada miembro final
</commit_message>
<xml_diff>
--- a/Documentación del proyecto/Documentación/Memoria de cada miembro/Memoria de cada miembro.docx
+++ b/Documentación del proyecto/Documentación/Memoria de cada miembro/Memoria de cada miembro.docx
@@ -2305,126 +2305,6 @@
           <w:lang w:eastAsia="es-ES"/>
         </w:rPr>
       </w:pPr>
-      <w:r>
-        <w:rPr>
-          <w:rFonts w:eastAsia="Times New Roman" w:cstheme="minorHAnsi"/>
-          <w:color w:val="000000"/>
-          <w:sz w:val="25"/>
-          <w:szCs w:val="25"/>
-          <w:lang w:eastAsia="es-ES"/>
-        </w:rPr>
-        <w:t xml:space="preserve">Respecto a los casos de uso presentes en el SRS la realización de </w:t>
-      </w:r>
-      <w:proofErr w:type="gramStart"/>
-      <w:r>
-        <w:rPr>
-          <w:rFonts w:eastAsia="Times New Roman" w:cstheme="minorHAnsi"/>
-          <w:color w:val="000000"/>
-          <w:sz w:val="25"/>
-          <w:szCs w:val="25"/>
-          <w:lang w:eastAsia="es-ES"/>
-        </w:rPr>
-        <w:t>los mismos</w:t>
-      </w:r>
-      <w:proofErr w:type="gramEnd"/>
-      <w:r>
-        <w:rPr>
-          <w:rFonts w:eastAsia="Times New Roman" w:cstheme="minorHAnsi"/>
-          <w:color w:val="000000"/>
-          <w:sz w:val="25"/>
-          <w:szCs w:val="25"/>
-          <w:lang w:eastAsia="es-ES"/>
-        </w:rPr>
-        <w:t xml:space="preserve"> ha sido </w:t>
-      </w:r>
-      <w:r>
-        <w:rPr>
-          <w:rFonts w:eastAsia="Times New Roman" w:cstheme="minorHAnsi"/>
-          <w:color w:val="000000"/>
-          <w:sz w:val="25"/>
-          <w:szCs w:val="25"/>
-          <w:lang w:eastAsia="es-ES"/>
-        </w:rPr>
-        <w:t xml:space="preserve">llevada a cabo por </w:t>
-      </w:r>
-      <w:r>
-        <w:rPr>
-          <w:rFonts w:eastAsia="Times New Roman" w:cstheme="minorHAnsi"/>
-          <w:color w:val="000000"/>
-          <w:sz w:val="25"/>
-          <w:szCs w:val="25"/>
-          <w:lang w:eastAsia="es-ES"/>
-        </w:rPr>
-        <w:t xml:space="preserve">los miembros </w:t>
-      </w:r>
-      <w:r>
-        <w:rPr>
-          <w:rFonts w:eastAsia="Times New Roman" w:cstheme="minorHAnsi"/>
-          <w:color w:val="000000"/>
-          <w:sz w:val="25"/>
-          <w:szCs w:val="25"/>
-          <w:lang w:eastAsia="es-ES"/>
-        </w:rPr>
-        <w:t xml:space="preserve">del equipo de Logrolling </w:t>
-      </w:r>
-      <w:r>
-        <w:rPr>
-          <w:rFonts w:eastAsia="Times New Roman" w:cstheme="minorHAnsi"/>
-          <w:color w:val="000000"/>
-          <w:sz w:val="25"/>
-          <w:szCs w:val="25"/>
-          <w:lang w:eastAsia="es-ES"/>
-        </w:rPr>
-        <w:t>Pablo Torre y Santigo Mo</w:t>
-      </w:r>
-      <w:bookmarkStart w:id="4" w:name="_GoBack"/>
-      <w:bookmarkEnd w:id="4"/>
-      <w:r>
-        <w:rPr>
-          <w:rFonts w:eastAsia="Times New Roman" w:cstheme="minorHAnsi"/>
-          <w:color w:val="000000"/>
-          <w:sz w:val="25"/>
-          <w:szCs w:val="25"/>
-          <w:lang w:eastAsia="es-ES"/>
-        </w:rPr>
-        <w:t xml:space="preserve">urenza. </w:t>
-      </w:r>
-    </w:p>
-    <w:p>
-      <w:pPr>
-        <w:jc w:val="both"/>
-        <w:rPr>
-          <w:rFonts w:eastAsia="Times New Roman" w:cstheme="minorHAnsi"/>
-          <w:color w:val="000000"/>
-          <w:sz w:val="25"/>
-          <w:szCs w:val="25"/>
-          <w:lang w:eastAsia="es-ES"/>
-        </w:rPr>
-      </w:pPr>
-    </w:p>
-    <w:p>
-      <w:pPr>
-        <w:jc w:val="both"/>
-        <w:rPr>
-          <w:rFonts w:eastAsia="Times New Roman" w:cstheme="minorHAnsi"/>
-          <w:color w:val="000000"/>
-          <w:sz w:val="25"/>
-          <w:szCs w:val="25"/>
-          <w:lang w:eastAsia="es-ES"/>
-        </w:rPr>
-      </w:pPr>
-    </w:p>
-    <w:p>
-      <w:pPr>
-        <w:jc w:val="both"/>
-        <w:rPr>
-          <w:rFonts w:eastAsia="Times New Roman" w:cstheme="minorHAnsi"/>
-          <w:color w:val="000000"/>
-          <w:sz w:val="25"/>
-          <w:szCs w:val="25"/>
-          <w:lang w:eastAsia="es-ES"/>
-        </w:rPr>
-      </w:pPr>
     </w:p>
     <w:p>
       <w:pPr>
@@ -2547,7 +2427,7 @@
           <w:u w:val="single"/>
         </w:rPr>
       </w:pPr>
-      <w:bookmarkStart w:id="5" w:name="_Toc41648966"/>
+      <w:bookmarkStart w:id="4" w:name="_Toc41648966"/>
       <w:r>
         <w:rPr>
           <w:rFonts w:ascii="Times New Roman" w:hAnsi="Times New Roman"/>
@@ -2557,7 +2437,7 @@
         <w:lastRenderedPageBreak/>
         <w:t>Desarrollo del proyecto</w:t>
       </w:r>
-      <w:bookmarkEnd w:id="5"/>
+      <w:bookmarkEnd w:id="4"/>
     </w:p>
     <w:p>
       <w:pPr>
@@ -2592,7 +2472,7 @@
           <w:sz w:val="32"/>
         </w:rPr>
       </w:pPr>
-      <w:bookmarkStart w:id="6" w:name="_Toc41648967"/>
+      <w:bookmarkStart w:id="5" w:name="_Toc41648967"/>
       <w:r>
         <w:rPr>
           <w:rFonts w:ascii="Times New Roman" w:hAnsi="Times New Roman"/>
@@ -2601,7 +2481,7 @@
         </w:rPr>
         <w:t>Aportaciones de los miembros</w:t>
       </w:r>
-      <w:bookmarkEnd w:id="6"/>
+      <w:bookmarkEnd w:id="5"/>
     </w:p>
     <w:p>
       <w:pPr>
@@ -2622,7 +2502,7 @@
           <w:sz w:val="32"/>
         </w:rPr>
       </w:pPr>
-      <w:bookmarkStart w:id="7" w:name="_Toc41648968"/>
+      <w:bookmarkStart w:id="6" w:name="_Toc41648968"/>
       <w:r>
         <w:rPr>
           <w:rFonts w:ascii="Times New Roman" w:hAnsi="Times New Roman"/>
@@ -2639,7 +2519,7 @@
         </w:rPr>
         <w:t xml:space="preserve"> Palacios</w:t>
       </w:r>
-      <w:bookmarkEnd w:id="7"/>
+      <w:bookmarkEnd w:id="6"/>
     </w:p>
     <w:p>
       <w:pPr>
@@ -3334,7 +3214,7 @@
           <w:sz w:val="32"/>
         </w:rPr>
       </w:pPr>
-      <w:bookmarkStart w:id="8" w:name="_Toc41648969"/>
+      <w:bookmarkStart w:id="7" w:name="_Toc41648969"/>
       <w:r>
         <w:rPr>
           <w:rFonts w:ascii="Times New Roman" w:hAnsi="Times New Roman"/>
@@ -3351,7 +3231,7 @@
         </w:rPr>
         <w:t xml:space="preserve"> Llamas</w:t>
       </w:r>
-      <w:bookmarkEnd w:id="8"/>
+      <w:bookmarkEnd w:id="7"/>
       <w:r>
         <w:rPr>
           <w:rFonts w:ascii="Times New Roman" w:hAnsi="Times New Roman"/>
@@ -4026,7 +3906,7 @@
           <w:sz w:val="32"/>
         </w:rPr>
       </w:pPr>
-      <w:bookmarkStart w:id="9" w:name="_Toc41648970"/>
+      <w:bookmarkStart w:id="8" w:name="_Toc41648970"/>
       <w:r>
         <w:rPr>
           <w:rFonts w:ascii="Times New Roman" w:hAnsi="Times New Roman"/>
@@ -4043,7 +3923,7 @@
         </w:rPr>
         <w:t xml:space="preserve"> Almagro</w:t>
       </w:r>
-      <w:bookmarkEnd w:id="9"/>
+      <w:bookmarkEnd w:id="8"/>
     </w:p>
     <w:p>
       <w:pPr>
@@ -4415,7 +4295,17 @@
           <w:szCs w:val="24"/>
           <w:lang w:eastAsia="es-ES"/>
         </w:rPr>
-        <w:t>Pasar a limpio la memoria de la arquitectura de la entrega final</w:t>
+        <w:t>Formato de</w:t>
+      </w:r>
+      <w:r>
+        <w:rPr>
+          <w:rFonts w:eastAsia="Times New Roman" w:cstheme="minorHAnsi"/>
+          <w:color w:val="000000"/>
+          <w:sz w:val="24"/>
+          <w:szCs w:val="24"/>
+          <w:lang w:eastAsia="es-ES"/>
+        </w:rPr>
+        <w:t xml:space="preserve"> la memoria de la arquitectura de la entrega final</w:t>
       </w:r>
     </w:p>
     <w:p>
@@ -4447,6 +4337,23 @@
     </w:p>
     <w:p>
       <w:pPr>
+        <w:pStyle w:val="Prrafodelista"/>
+        <w:ind w:left="2520"/>
+        <w:jc w:val="both"/>
+        <w:rPr>
+          <w:rFonts w:eastAsia="Times New Roman" w:cstheme="minorHAnsi"/>
+          <w:color w:val="000000"/>
+          <w:sz w:val="25"/>
+          <w:szCs w:val="25"/>
+          <w:lang w:eastAsia="es-ES"/>
+        </w:rPr>
+      </w:pPr>
+      <w:bookmarkStart w:id="9" w:name="_GoBack"/>
+      <w:bookmarkEnd w:id="9"/>
+    </w:p>
+    <w:p>
+      <w:pPr>
+        <w:ind w:left="2160"/>
         <w:jc w:val="both"/>
         <w:rPr>
           <w:rFonts w:eastAsia="Times New Roman" w:cstheme="minorHAnsi"/>
@@ -7178,7 +7085,7 @@
           <w:szCs w:val="24"/>
           <w:lang w:eastAsia="es-ES"/>
         </w:rPr>
-        <w:t xml:space="preserve">Formación en videos para hacer diagramas en la aplicación de IBM </w:t>
+        <w:t>Formación en el desarrollo de recycler views y adapters</w:t>
       </w:r>
     </w:p>
     <w:p>
@@ -7191,6 +7098,33 @@
         <w:jc w:val="both"/>
         <w:rPr>
           <w:rFonts w:eastAsia="Times New Roman" w:cstheme="minorHAnsi"/>
+          <w:color w:val="000000"/>
+          <w:sz w:val="24"/>
+          <w:szCs w:val="24"/>
+          <w:lang w:eastAsia="es-ES"/>
+        </w:rPr>
+      </w:pPr>
+      <w:r>
+        <w:rPr>
+          <w:rFonts w:eastAsia="Times New Roman" w:cstheme="minorHAnsi"/>
+          <w:color w:val="000000"/>
+          <w:sz w:val="24"/>
+          <w:szCs w:val="24"/>
+          <w:lang w:eastAsia="es-ES"/>
+        </w:rPr>
+        <w:t xml:space="preserve">Formación en videos para hacer diagramas en la aplicación de IBM </w:t>
+      </w:r>
+    </w:p>
+    <w:p>
+      <w:pPr>
+        <w:pStyle w:val="Prrafodelista"/>
+        <w:numPr>
+          <w:ilvl w:val="0"/>
+          <w:numId w:val="40"/>
+        </w:numPr>
+        <w:jc w:val="both"/>
+        <w:rPr>
+          <w:rFonts w:eastAsia="Times New Roman" w:cstheme="minorHAnsi"/>
           <w:b/>
           <w:bCs/>
           <w:color w:val="000000"/>
@@ -7207,7 +7141,85 @@
           <w:szCs w:val="24"/>
           <w:lang w:eastAsia="es-ES"/>
         </w:rPr>
-        <w:t>Desarrollo de la vista relativa con los activities (creación de recycler views, adapters)</w:t>
+        <w:t>Desarrollo de la vista relativa con los activities</w:t>
+      </w:r>
+    </w:p>
+    <w:p>
+      <w:pPr>
+        <w:pStyle w:val="Prrafodelista"/>
+        <w:numPr>
+          <w:ilvl w:val="0"/>
+          <w:numId w:val="40"/>
+        </w:numPr>
+        <w:jc w:val="both"/>
+        <w:rPr>
+          <w:rFonts w:eastAsia="Times New Roman" w:cstheme="minorHAnsi"/>
+          <w:b/>
+          <w:bCs/>
+          <w:color w:val="000000"/>
+          <w:sz w:val="24"/>
+          <w:szCs w:val="24"/>
+          <w:lang w:eastAsia="es-ES"/>
+        </w:rPr>
+      </w:pPr>
+      <w:r>
+        <w:rPr>
+          <w:rFonts w:eastAsia="Times New Roman" w:cstheme="minorHAnsi"/>
+          <w:color w:val="000000"/>
+          <w:sz w:val="24"/>
+          <w:szCs w:val="24"/>
+          <w:lang w:eastAsia="es-ES"/>
+        </w:rPr>
+        <w:t>Cr</w:t>
+      </w:r>
+      <w:r>
+        <w:rPr>
+          <w:rFonts w:eastAsia="Times New Roman" w:cstheme="minorHAnsi"/>
+          <w:color w:val="000000"/>
+          <w:sz w:val="24"/>
+          <w:szCs w:val="24"/>
+          <w:lang w:eastAsia="es-ES"/>
+        </w:rPr>
+        <w:t>eación de recycler views</w:t>
+      </w:r>
+    </w:p>
+    <w:p>
+      <w:pPr>
+        <w:pStyle w:val="Prrafodelista"/>
+        <w:numPr>
+          <w:ilvl w:val="0"/>
+          <w:numId w:val="40"/>
+        </w:numPr>
+        <w:jc w:val="both"/>
+        <w:rPr>
+          <w:rFonts w:eastAsia="Times New Roman" w:cstheme="minorHAnsi"/>
+          <w:b/>
+          <w:bCs/>
+          <w:color w:val="000000"/>
+          <w:sz w:val="24"/>
+          <w:szCs w:val="24"/>
+          <w:lang w:eastAsia="es-ES"/>
+        </w:rPr>
+      </w:pPr>
+      <w:r>
+        <w:rPr>
+          <w:rFonts w:eastAsia="Times New Roman" w:cstheme="minorHAnsi"/>
+          <w:color w:val="000000"/>
+          <w:sz w:val="24"/>
+          <w:szCs w:val="24"/>
+          <w:lang w:eastAsia="es-ES"/>
+        </w:rPr>
+        <w:t>Creación de</w:t>
+      </w:r>
+      <w:r>
+        <w:rPr>
+          <w:rFonts w:eastAsia="Times New Roman" w:cstheme="minorHAnsi"/>
+          <w:color w:val="000000"/>
+          <w:sz w:val="24"/>
+          <w:szCs w:val="24"/>
+          <w:lang w:eastAsia="es-ES"/>
+        </w:rPr>
+        <w:t xml:space="preserve"> adapters</w:t>
       </w:r>
     </w:p>
     <w:p>
@@ -7317,6 +7329,74 @@
         </w:rPr>
         <w:t>Realización de los diagramas de clase del servidor (ambas versiones a lo largo del cuatrimestre)</w:t>
       </w:r>
+    </w:p>
+    <w:p>
+      <w:pPr>
+        <w:pStyle w:val="Prrafodelista"/>
+        <w:numPr>
+          <w:ilvl w:val="0"/>
+          <w:numId w:val="49"/>
+        </w:numPr>
+        <w:jc w:val="both"/>
+        <w:rPr>
+          <w:rFonts w:eastAsia="Times New Roman" w:cstheme="minorHAnsi"/>
+          <w:color w:val="000000"/>
+          <w:sz w:val="25"/>
+          <w:szCs w:val="25"/>
+          <w:lang w:eastAsia="es-ES"/>
+        </w:rPr>
+      </w:pPr>
+      <w:r>
+        <w:rPr>
+          <w:rFonts w:eastAsia="Times New Roman" w:cstheme="minorHAnsi"/>
+          <w:color w:val="000000"/>
+          <w:sz w:val="25"/>
+          <w:szCs w:val="25"/>
+          <w:lang w:eastAsia="es-ES"/>
+        </w:rPr>
+        <w:t>Documentación sobre recycler views y adapters</w:t>
+      </w:r>
+    </w:p>
+    <w:p>
+      <w:pPr>
+        <w:pStyle w:val="Prrafodelista"/>
+        <w:numPr>
+          <w:ilvl w:val="0"/>
+          <w:numId w:val="49"/>
+        </w:numPr>
+        <w:jc w:val="both"/>
+        <w:rPr>
+          <w:rFonts w:eastAsia="Times New Roman" w:cstheme="minorHAnsi"/>
+          <w:color w:val="000000"/>
+          <w:sz w:val="25"/>
+          <w:szCs w:val="25"/>
+          <w:lang w:eastAsia="es-ES"/>
+        </w:rPr>
+      </w:pPr>
+      <w:r>
+        <w:rPr>
+          <w:rFonts w:eastAsia="Times New Roman" w:cstheme="minorHAnsi"/>
+          <w:color w:val="000000"/>
+          <w:sz w:val="25"/>
+          <w:szCs w:val="25"/>
+          <w:lang w:eastAsia="es-ES"/>
+        </w:rPr>
+        <w:t>Modificaciones de SRS para la primera entrega</w:t>
+      </w:r>
+    </w:p>
+    <w:p>
+      <w:pPr>
+        <w:pStyle w:val="Prrafodelista"/>
+        <w:ind w:left="2520"/>
+        <w:jc w:val="both"/>
+        <w:rPr>
+          <w:rFonts w:eastAsia="Times New Roman" w:cstheme="minorHAnsi"/>
+          <w:color w:val="000000"/>
+          <w:sz w:val="25"/>
+          <w:szCs w:val="25"/>
+          <w:lang w:eastAsia="es-ES"/>
+        </w:rPr>
+      </w:pPr>
     </w:p>
     <w:p>
       <w:pPr>
@@ -8070,6 +8150,33 @@
           <w:lang w:eastAsia="es-ES"/>
         </w:rPr>
         <w:t>Realización de casos de uso.</w:t>
+      </w:r>
+    </w:p>
+    <w:p>
+      <w:pPr>
+        <w:pStyle w:val="Prrafodelista"/>
+        <w:numPr>
+          <w:ilvl w:val="0"/>
+          <w:numId w:val="49"/>
+        </w:numPr>
+        <w:jc w:val="both"/>
+        <w:rPr>
+          <w:rFonts w:eastAsia="Times New Roman" w:cstheme="minorHAnsi"/>
+          <w:color w:val="000000"/>
+          <w:sz w:val="25"/>
+          <w:szCs w:val="25"/>
+          <w:lang w:eastAsia="es-ES"/>
+        </w:rPr>
+      </w:pPr>
+      <w:r>
+        <w:rPr>
+          <w:rFonts w:eastAsia="Times New Roman" w:cstheme="minorHAnsi"/>
+          <w:color w:val="000000"/>
+          <w:sz w:val="24"/>
+          <w:szCs w:val="24"/>
+          <w:lang w:eastAsia="es-ES"/>
+        </w:rPr>
+        <w:t>Formato de la memoria de arquitectura de la vista</w:t>
       </w:r>
     </w:p>
     <w:sectPr>
@@ -18577,7 +18684,7 @@
 </file>
 
 <file path=customXml/itemProps1.xml><?xml version="1.0" encoding="utf-8"?>
-<ds:datastoreItem xmlns:ds="http://schemas.openxmlformats.org/officeDocument/2006/customXml" ds:itemID="{D63FFF6A-F3FD-4726-92EF-3B9962650048}">
+<ds:datastoreItem xmlns:ds="http://schemas.openxmlformats.org/officeDocument/2006/customXml" ds:itemID="{FAE6B442-0C25-4056-BB9C-D1E1965B6C5A}">
   <ds:schemaRefs>
     <ds:schemaRef ds:uri="http://schemas.openxmlformats.org/officeDocument/2006/bibliography"/>
   </ds:schemaRefs>

</xml_diff>

<commit_message>
El segundo commit mas indispensable del proyecto
</commit_message>
<xml_diff>
--- a/Documentación del proyecto/Documentación/Memoria de cada miembro/Memoria de cada miembro.docx
+++ b/Documentación del proyecto/Documentación/Memoria de cada miembro/Memoria de cada miembro.docx
@@ -39,13 +39,12 @@
           </w:tcPr>
           <w:p>
             <w:pPr>
+              <w:ind w:left="720" w:hanging="720"/>
               <w:jc w:val="both"/>
               <w:rPr>
                 <w:rFonts w:ascii="Times New Roman" w:hAnsi="Times New Roman" w:cs="Times New Roman"/>
               </w:rPr>
             </w:pPr>
-            <w:bookmarkStart w:id="0" w:name="_top"/>
-            <w:bookmarkEnd w:id="0"/>
             <w:r>
               <w:rPr>
                 <w:rFonts w:ascii="Times New Roman" w:hAnsi="Times New Roman" w:cs="Times New Roman"/>
@@ -217,7 +216,7 @@
                     </wp:inline>
                   </w:drawing>
                 </mc:Choice>
-                <mc:Fallback xmlns:w16="http://schemas.microsoft.com/office/word/2018/wordml" xmlns:w16cex="http://schemas.microsoft.com/office/word/2018/wordml/cex">
+                <mc:Fallback xmlns:w16cex="http://schemas.microsoft.com/office/word/2018/wordml/cex" xmlns:w16="http://schemas.microsoft.com/office/word/2018/wordml">
                   <w:pict>
                     <v:line w14:anchorId="78680CF0" id="Straight Connector 5" o:spid="_x0000_s1026" alt="text divider" style="flip:y;visibility:visible;mso-wrap-style:square;mso-left-percent:-10001;mso-top-percent:-10001;mso-position-horizontal:absolute;mso-position-horizontal-relative:char;mso-position-vertical:absolute;mso-position-vertical-relative:line;mso-left-percent:-10001;mso-top-percent:-10001" from="0,0" to="469.4pt,0" o:gfxdata="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" strokecolor="white [3212]" strokeweight="6pt">
                       <w10:anchorlock/>
@@ -795,7 +794,7 @@
               </wp:anchor>
             </w:drawing>
           </mc:Choice>
-          <mc:Fallback xmlns:w16="http://schemas.microsoft.com/office/word/2018/wordml" xmlns:w16cex="http://schemas.microsoft.com/office/word/2018/wordml/cex">
+          <mc:Fallback xmlns:w16cex="http://schemas.microsoft.com/office/word/2018/wordml/cex" xmlns:w16="http://schemas.microsoft.com/office/word/2018/wordml">
             <w:pict>
               <v:rect w14:anchorId="039D82CD" id="Rectangle 2" o:spid="_x0000_s1026" alt="colored rectangle" style="position:absolute;margin-left:-57.6pt;margin-top:162.2pt;width:531.35pt;height:471.25pt;z-index:-251657216;visibility:visible;mso-wrap-style:square;mso-width-percent:0;mso-height-percent:0;mso-wrap-distance-left:9pt;mso-wrap-distance-top:0;mso-wrap-distance-right:9pt;mso-wrap-distance-bottom:0;mso-position-horizontal:absolute;mso-position-horizontal-relative:text;mso-position-vertical:absolute;mso-position-vertical-relative:page;mso-width-percent:0;mso-height-percent:0;mso-width-relative:margin;mso-height-relative:margin;v-text-anchor:middle" o:gfxdata="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" fillcolor="#a4063e [3204]" stroked="f" strokeweight="2pt">
                 <w10:wrap anchory="page"/>
@@ -1984,7 +1983,7 @@
           <w:u w:val="single"/>
         </w:rPr>
       </w:pPr>
-      <w:bookmarkStart w:id="1" w:name="_Toc41648963"/>
+      <w:bookmarkStart w:id="0" w:name="_Toc41648963"/>
       <w:r>
         <w:rPr>
           <w:rFonts w:ascii="Times New Roman" w:hAnsi="Times New Roman"/>
@@ -1994,7 +1993,7 @@
         <w:lastRenderedPageBreak/>
         <w:t>Introducción</w:t>
       </w:r>
-      <w:bookmarkEnd w:id="1"/>
+      <w:bookmarkEnd w:id="0"/>
     </w:p>
     <w:p>
       <w:pPr>
@@ -2030,7 +2029,7 @@
           <w:sz w:val="32"/>
         </w:rPr>
       </w:pPr>
-      <w:bookmarkStart w:id="2" w:name="_Toc41648964"/>
+      <w:bookmarkStart w:id="1" w:name="_Toc41648964"/>
       <w:r>
         <w:rPr>
           <w:rFonts w:ascii="Times New Roman" w:hAnsi="Times New Roman"/>
@@ -2039,7 +2038,7 @@
         </w:rPr>
         <w:t>Objetivo</w:t>
       </w:r>
-      <w:bookmarkEnd w:id="2"/>
+      <w:bookmarkEnd w:id="1"/>
     </w:p>
     <w:p>
       <w:pPr>
@@ -2153,7 +2152,7 @@
           <w:sz w:val="32"/>
         </w:rPr>
       </w:pPr>
-      <w:bookmarkStart w:id="3" w:name="_Toc41648965"/>
+      <w:bookmarkStart w:id="2" w:name="_Toc41648965"/>
       <w:r>
         <w:rPr>
           <w:rFonts w:ascii="Times New Roman" w:hAnsi="Times New Roman"/>
@@ -2162,7 +2161,7 @@
         </w:rPr>
         <w:t>Clarificaciones</w:t>
       </w:r>
-      <w:bookmarkEnd w:id="3"/>
+      <w:bookmarkEnd w:id="2"/>
       <w:r>
         <w:rPr>
           <w:rFonts w:ascii="Times New Roman" w:hAnsi="Times New Roman"/>
@@ -2427,7 +2426,7 @@
           <w:u w:val="single"/>
         </w:rPr>
       </w:pPr>
-      <w:bookmarkStart w:id="4" w:name="_Toc41648966"/>
+      <w:bookmarkStart w:id="3" w:name="_Toc41648966"/>
       <w:r>
         <w:rPr>
           <w:rFonts w:ascii="Times New Roman" w:hAnsi="Times New Roman"/>
@@ -2437,7 +2436,7 @@
         <w:lastRenderedPageBreak/>
         <w:t>Desarrollo del proyecto</w:t>
       </w:r>
-      <w:bookmarkEnd w:id="4"/>
+      <w:bookmarkEnd w:id="3"/>
     </w:p>
     <w:p>
       <w:pPr>
@@ -2472,7 +2471,7 @@
           <w:sz w:val="32"/>
         </w:rPr>
       </w:pPr>
-      <w:bookmarkStart w:id="5" w:name="_Toc41648967"/>
+      <w:bookmarkStart w:id="4" w:name="_Toc41648967"/>
       <w:r>
         <w:rPr>
           <w:rFonts w:ascii="Times New Roman" w:hAnsi="Times New Roman"/>
@@ -2481,7 +2480,7 @@
         </w:rPr>
         <w:t>Aportaciones de los miembros</w:t>
       </w:r>
-      <w:bookmarkEnd w:id="5"/>
+      <w:bookmarkEnd w:id="4"/>
     </w:p>
     <w:p>
       <w:pPr>
@@ -2502,7 +2501,7 @@
           <w:sz w:val="32"/>
         </w:rPr>
       </w:pPr>
-      <w:bookmarkStart w:id="6" w:name="_Toc41648968"/>
+      <w:bookmarkStart w:id="5" w:name="_Toc41648968"/>
       <w:r>
         <w:rPr>
           <w:rFonts w:ascii="Times New Roman" w:hAnsi="Times New Roman"/>
@@ -2519,7 +2518,7 @@
         </w:rPr>
         <w:t xml:space="preserve"> Palacios</w:t>
       </w:r>
-      <w:bookmarkEnd w:id="6"/>
+      <w:bookmarkEnd w:id="5"/>
     </w:p>
     <w:p>
       <w:pPr>
@@ -3214,7 +3213,7 @@
           <w:sz w:val="32"/>
         </w:rPr>
       </w:pPr>
-      <w:bookmarkStart w:id="7" w:name="_Toc41648969"/>
+      <w:bookmarkStart w:id="6" w:name="_Toc41648969"/>
       <w:r>
         <w:rPr>
           <w:rFonts w:ascii="Times New Roman" w:hAnsi="Times New Roman"/>
@@ -3231,7 +3230,7 @@
         </w:rPr>
         <w:t xml:space="preserve"> Llamas</w:t>
       </w:r>
-      <w:bookmarkEnd w:id="7"/>
+      <w:bookmarkEnd w:id="6"/>
       <w:r>
         <w:rPr>
           <w:rFonts w:ascii="Times New Roman" w:hAnsi="Times New Roman"/>
@@ -3655,7 +3654,27 @@
           <w:szCs w:val="24"/>
           <w:lang w:eastAsia="es-ES"/>
         </w:rPr>
-        <w:t>Realización del documento 7 novedades en Logrolling</w:t>
+        <w:t xml:space="preserve">Realización del documento </w:t>
+      </w:r>
+      <w:r>
+        <w:rPr>
+          <w:rFonts w:eastAsia="Times New Roman" w:cstheme="minorHAnsi"/>
+          <w:color w:val="000000"/>
+          <w:sz w:val="24"/>
+          <w:szCs w:val="24"/>
+          <w:lang w:eastAsia="es-ES"/>
+        </w:rPr>
+        <w:t>8</w:t>
+      </w:r>
+      <w:r>
+        <w:rPr>
+          <w:rFonts w:eastAsia="Times New Roman" w:cstheme="minorHAnsi"/>
+          <w:color w:val="000000"/>
+          <w:sz w:val="24"/>
+          <w:szCs w:val="24"/>
+          <w:lang w:eastAsia="es-ES"/>
+        </w:rPr>
+        <w:t xml:space="preserve"> novedades en Logrolling</w:t>
       </w:r>
     </w:p>
     <w:p>
@@ -3754,6 +3773,8 @@
           <w:lang w:eastAsia="es-ES"/>
         </w:rPr>
       </w:pPr>
+      <w:bookmarkStart w:id="7" w:name="_GoBack"/>
+      <w:bookmarkEnd w:id="7"/>
     </w:p>
     <w:p>
       <w:pPr>
@@ -4348,8 +4369,6 @@
           <w:lang w:eastAsia="es-ES"/>
         </w:rPr>
       </w:pPr>
-      <w:bookmarkStart w:id="9" w:name="_GoBack"/>
-      <w:bookmarkEnd w:id="9"/>
     </w:p>
     <w:p>
       <w:pPr>
@@ -4659,7 +4678,7 @@
           <w:sz w:val="32"/>
         </w:rPr>
       </w:pPr>
-      <w:bookmarkStart w:id="10" w:name="_Toc41648971"/>
+      <w:bookmarkStart w:id="9" w:name="_Toc41648971"/>
       <w:r>
         <w:rPr>
           <w:rFonts w:ascii="Times New Roman" w:hAnsi="Times New Roman"/>
@@ -4668,7 +4687,7 @@
         </w:rPr>
         <w:t>Adrián Sanjuán</w:t>
       </w:r>
-      <w:bookmarkEnd w:id="10"/>
+      <w:bookmarkEnd w:id="9"/>
     </w:p>
     <w:p>
       <w:pPr>
@@ -5504,7 +5523,7 @@
           <w:sz w:val="32"/>
         </w:rPr>
       </w:pPr>
-      <w:bookmarkStart w:id="11" w:name="_Toc41648972"/>
+      <w:bookmarkStart w:id="10" w:name="_Toc41648972"/>
       <w:r>
         <w:rPr>
           <w:rFonts w:ascii="Times New Roman" w:hAnsi="Times New Roman"/>
@@ -5513,7 +5532,7 @@
         </w:rPr>
         <w:t>Santiago Mourenza</w:t>
       </w:r>
-      <w:bookmarkEnd w:id="11"/>
+      <w:bookmarkEnd w:id="10"/>
     </w:p>
     <w:p>
       <w:pPr>
@@ -6222,7 +6241,7 @@
           <w:sz w:val="32"/>
         </w:rPr>
       </w:pPr>
-      <w:bookmarkStart w:id="12" w:name="_Toc41648973"/>
+      <w:bookmarkStart w:id="11" w:name="_Toc41648973"/>
       <w:r>
         <w:rPr>
           <w:rFonts w:ascii="Times New Roman" w:hAnsi="Times New Roman"/>
@@ -6231,7 +6250,7 @@
         </w:rPr>
         <w:t>Jaime Martínez</w:t>
       </w:r>
-      <w:bookmarkEnd w:id="12"/>
+      <w:bookmarkEnd w:id="11"/>
     </w:p>
     <w:p>
       <w:pPr>
@@ -6932,7 +6951,7 @@
           <w:sz w:val="32"/>
         </w:rPr>
       </w:pPr>
-      <w:bookmarkStart w:id="13" w:name="_Toc41648974"/>
+      <w:bookmarkStart w:id="12" w:name="_Toc41648974"/>
       <w:r>
         <w:rPr>
           <w:rFonts w:ascii="Times New Roman" w:hAnsi="Times New Roman"/>
@@ -6941,7 +6960,7 @@
         </w:rPr>
         <w:t>Rubén Gómez</w:t>
       </w:r>
-      <w:bookmarkEnd w:id="13"/>
+      <w:bookmarkEnd w:id="12"/>
     </w:p>
     <w:p>
       <w:pPr>
@@ -7753,7 +7772,7 @@
           <w:sz w:val="32"/>
         </w:rPr>
       </w:pPr>
-      <w:bookmarkStart w:id="14" w:name="_Toc41648975"/>
+      <w:bookmarkStart w:id="13" w:name="_Toc41648975"/>
       <w:r>
         <w:rPr>
           <w:rFonts w:ascii="Times New Roman" w:hAnsi="Times New Roman"/>
@@ -7762,7 +7781,7 @@
         </w:rPr>
         <w:t>Pablo Torre</w:t>
       </w:r>
-      <w:bookmarkEnd w:id="14"/>
+      <w:bookmarkEnd w:id="13"/>
     </w:p>
     <w:p>
       <w:pPr>
@@ -8659,7 +8678,7 @@
                   </wp:anchor>
                 </w:drawing>
               </mc:Choice>
-              <mc:Fallback xmlns:w16="http://schemas.microsoft.com/office/word/2018/wordml" xmlns:w16cex="http://schemas.microsoft.com/office/word/2018/wordml/cex">
+              <mc:Fallback xmlns:w16cex="http://schemas.microsoft.com/office/word/2018/wordml/cex" xmlns:w16="http://schemas.microsoft.com/office/word/2018/wordml">
                 <w:pict>
                   <v:rect w14:anchorId="09F694AA" id="Rectángulo 27" o:spid="_x0000_s1026" style="position:absolute;margin-left:585.4pt;margin-top:.35pt;width:25.5pt;height:755.15pt;z-index:251659264;visibility:visible;mso-wrap-style:square;mso-width-percent:0;mso-height-percent:0;mso-wrap-distance-left:9pt;mso-wrap-distance-top:0;mso-wrap-distance-right:9pt;mso-wrap-distance-bottom:0;mso-position-horizontal:absolute;mso-position-horizontal-relative:text;mso-position-vertical:absolute;mso-position-vertical-relative:text;mso-width-percent:0;mso-height-percent:0;mso-width-relative:margin;mso-height-relative:margin;v-text-anchor:middle" o:gfxdata="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" fillcolor="#a4063e [3204]" strokecolor="#51031e [1604]" strokeweight="2pt"/>
                 </w:pict>
@@ -18684,7 +18703,7 @@
 </file>
 
 <file path=customXml/itemProps1.xml><?xml version="1.0" encoding="utf-8"?>
-<ds:datastoreItem xmlns:ds="http://schemas.openxmlformats.org/officeDocument/2006/customXml" ds:itemID="{FAE6B442-0C25-4056-BB9C-D1E1965B6C5A}">
+<ds:datastoreItem xmlns:ds="http://schemas.openxmlformats.org/officeDocument/2006/customXml" ds:itemID="{1B915FBD-43C4-401E-8C9A-F577F4A3AECA}">
   <ds:schemaRefs>
     <ds:schemaRef ds:uri="http://schemas.openxmlformats.org/officeDocument/2006/bibliography"/>
   </ds:schemaRefs>

</xml_diff>